<commit_message>
Updated assignment 1 for aim
</commit_message>
<xml_diff>
--- a/10. AIM/BDSE07-AIM-0922_FrancisAbarca_A1/BDSE07-AIM-0922_FrancisAbarca_A1.docx
+++ b/10. AIM/BDSE07-AIM-0922_FrancisAbarca_A1/BDSE07-AIM-0922_FrancisAbarca_A1.docx
@@ -974,21 +974,7 @@
         <w:rPr>
           <w:rFonts w:ascii="Gotham" w:hAnsi="Gotham"/>
         </w:rPr>
-        <w:t xml:space="preserve">Submission File Name format: Cohort Code _Full </w:t>
-      </w:r>
-      <w:proofErr w:type="spellStart"/>
-      <w:r>
-        <w:rPr>
-          <w:rFonts w:ascii="Gotham" w:hAnsi="Gotham"/>
-        </w:rPr>
-        <w:t>Name_Assignment</w:t>
-      </w:r>
-      <w:proofErr w:type="spellEnd"/>
-      <w:r>
-        <w:rPr>
-          <w:rFonts w:ascii="Gotham" w:hAnsi="Gotham"/>
-        </w:rPr>
-        <w:t xml:space="preserve"> Number</w:t>
+        <w:t>Submission File Name format: Cohort Code _Full Name_Assignment Number</w:t>
       </w:r>
     </w:p>
     <w:p>
@@ -2752,51 +2738,15 @@
           <w:sz w:val="24"/>
           <w:szCs w:val="24"/>
         </w:rPr>
-        <w:t>Requirement Specification</w:t>
-      </w:r>
-    </w:p>
-    <w:p>
-      <w:pPr>
-        <w:pStyle w:val="ListParagraph"/>
-        <w:ind w:firstLine="720"/>
-        <w:rPr>
-          <w:rFonts w:ascii="Cambria" w:hAnsi="Cambria"/>
-        </w:rPr>
-      </w:pPr>
-      <w:r>
-        <w:rPr>
-          <w:rFonts w:ascii="Cambria" w:hAnsi="Cambria"/>
-        </w:rPr>
-        <w:t>The ABC Jobs community portal is a data-driven website designed for software developers, like Linkedin.com. The website will be developed using the ReactJS, Bootstrap, Spring Boot and MySQL tech stack.</w:t>
-      </w:r>
-      <w:r>
-        <w:rPr>
-          <w:rFonts w:ascii="Cambria" w:hAnsi="Cambria"/>
-        </w:rPr>
-        <w:br/>
-      </w:r>
-    </w:p>
-    <w:p>
-      <w:pPr>
-        <w:pStyle w:val="ListParagraph"/>
-        <w:ind w:firstLine="720"/>
-        <w:rPr>
-          <w:rFonts w:ascii="Cambria" w:hAnsi="Cambria"/>
-        </w:rPr>
-      </w:pPr>
-      <w:r>
-        <w:rPr>
-          <w:rFonts w:ascii="Cambria" w:hAnsi="Cambria"/>
-        </w:rPr>
-        <w:t>The portal will have two types of users: Software Programmers and the Administrator who will have the following privileges:</w:t>
+        <w:t>Write a brief requirement specification for the Community Portal.</w:t>
       </w:r>
     </w:p>
     <w:p>
       <w:pPr>
         <w:pStyle w:val="ListParagraph"/>
         <w:numPr>
-          <w:ilvl w:val="0"/>
-          <w:numId w:val="24"/>
+          <w:ilvl w:val="1"/>
+          <w:numId w:val="33"/>
         </w:numPr>
         <w:rPr>
           <w:rFonts w:ascii="Cambria" w:hAnsi="Cambria"/>
@@ -2809,156 +2759,1799 @@
       <w:r>
         <w:rPr>
           <w:rFonts w:ascii="Cambria" w:hAnsi="Cambria"/>
-        </w:rPr>
-        <w:t>Software Programmers</w:t>
-      </w:r>
+          <w:b/>
+          <w:bCs/>
+          <w:sz w:val="24"/>
+          <w:szCs w:val="24"/>
+        </w:rPr>
+        <w:t>Functional Requirements</w:t>
+      </w:r>
+      <w:r>
+        <w:rPr>
+          <w:rFonts w:ascii="Cambria" w:hAnsi="Cambria"/>
+          <w:b/>
+          <w:bCs/>
+          <w:sz w:val="24"/>
+          <w:szCs w:val="24"/>
+        </w:rPr>
+        <w:br/>
+      </w:r>
+    </w:p>
+    <w:tbl>
+      <w:tblPr>
+        <w:tblStyle w:val="TableGrid"/>
+        <w:tblW w:w="0" w:type="auto"/>
+        <w:tblInd w:w="1440" w:type="dxa"/>
+        <w:tblLook w:val="04A0" w:firstRow="1" w:lastRow="0" w:firstColumn="1" w:lastColumn="0" w:noHBand="0" w:noVBand="1"/>
+      </w:tblPr>
+      <w:tblGrid>
+        <w:gridCol w:w="625"/>
+        <w:gridCol w:w="3216"/>
+        <w:gridCol w:w="1897"/>
+        <w:gridCol w:w="1838"/>
+      </w:tblGrid>
+      <w:tr>
+        <w:tc>
+          <w:tcPr>
+            <w:tcW w:w="625" w:type="dxa"/>
+          </w:tcPr>
+          <w:p>
+            <w:pPr>
+              <w:pStyle w:val="ListParagraph"/>
+              <w:ind w:left="0"/>
+              <w:rPr>
+                <w:rFonts w:ascii="Cambria" w:hAnsi="Cambria"/>
+                <w:b/>
+                <w:bCs/>
+                <w:sz w:val="24"/>
+                <w:szCs w:val="24"/>
+              </w:rPr>
+            </w:pPr>
+            <w:r>
+              <w:rPr>
+                <w:rFonts w:ascii="Cambria" w:hAnsi="Cambria"/>
+                <w:b/>
+                <w:bCs/>
+                <w:sz w:val="24"/>
+                <w:szCs w:val="24"/>
+              </w:rPr>
+              <w:t>No</w:t>
+            </w:r>
+          </w:p>
+        </w:tc>
+        <w:tc>
+          <w:tcPr>
+            <w:tcW w:w="3216" w:type="dxa"/>
+          </w:tcPr>
+          <w:p>
+            <w:pPr>
+              <w:pStyle w:val="ListParagraph"/>
+              <w:ind w:left="0"/>
+              <w:rPr>
+                <w:rFonts w:ascii="Cambria" w:hAnsi="Cambria"/>
+                <w:b/>
+                <w:bCs/>
+                <w:sz w:val="24"/>
+                <w:szCs w:val="24"/>
+              </w:rPr>
+            </w:pPr>
+            <w:r>
+              <w:rPr>
+                <w:rFonts w:ascii="Cambria" w:hAnsi="Cambria"/>
+                <w:b/>
+                <w:bCs/>
+                <w:sz w:val="24"/>
+                <w:szCs w:val="24"/>
+              </w:rPr>
+              <w:t>Requirements</w:t>
+            </w:r>
+          </w:p>
+        </w:tc>
+        <w:tc>
+          <w:tcPr>
+            <w:tcW w:w="1897" w:type="dxa"/>
+          </w:tcPr>
+          <w:p>
+            <w:pPr>
+              <w:pStyle w:val="ListParagraph"/>
+              <w:ind w:left="0"/>
+              <w:rPr>
+                <w:rFonts w:ascii="Cambria" w:hAnsi="Cambria"/>
+                <w:b/>
+                <w:bCs/>
+                <w:sz w:val="24"/>
+                <w:szCs w:val="24"/>
+              </w:rPr>
+            </w:pPr>
+            <w:r>
+              <w:rPr>
+                <w:rFonts w:ascii="Cambria" w:hAnsi="Cambria"/>
+                <w:b/>
+                <w:bCs/>
+                <w:sz w:val="24"/>
+                <w:szCs w:val="24"/>
+              </w:rPr>
+              <w:t>Web Page / Process</w:t>
+            </w:r>
+          </w:p>
+        </w:tc>
+        <w:tc>
+          <w:tcPr>
+            <w:tcW w:w="1838" w:type="dxa"/>
+          </w:tcPr>
+          <w:p>
+            <w:pPr>
+              <w:pStyle w:val="ListParagraph"/>
+              <w:ind w:left="0"/>
+              <w:rPr>
+                <w:rFonts w:ascii="Cambria" w:hAnsi="Cambria"/>
+                <w:b/>
+                <w:bCs/>
+                <w:sz w:val="24"/>
+                <w:szCs w:val="24"/>
+              </w:rPr>
+            </w:pPr>
+            <w:r>
+              <w:rPr>
+                <w:rFonts w:ascii="Cambria" w:hAnsi="Cambria"/>
+                <w:b/>
+                <w:bCs/>
+                <w:sz w:val="24"/>
+                <w:szCs w:val="24"/>
+              </w:rPr>
+              <w:t>Field Detail</w:t>
+            </w:r>
+          </w:p>
+        </w:tc>
+      </w:tr>
+      <w:tr>
+        <w:tc>
+          <w:tcPr>
+            <w:tcW w:w="625" w:type="dxa"/>
+          </w:tcPr>
+          <w:p>
+            <w:pPr>
+              <w:pStyle w:val="ListParagraph"/>
+              <w:ind w:left="0"/>
+              <w:rPr>
+                <w:rFonts w:ascii="Cambria" w:hAnsi="Cambria"/>
+                <w:sz w:val="24"/>
+                <w:szCs w:val="24"/>
+              </w:rPr>
+            </w:pPr>
+            <w:r>
+              <w:rPr>
+                <w:rFonts w:ascii="Cambria" w:hAnsi="Cambria"/>
+                <w:sz w:val="24"/>
+                <w:szCs w:val="24"/>
+              </w:rPr>
+              <w:t>1</w:t>
+            </w:r>
+          </w:p>
+        </w:tc>
+        <w:tc>
+          <w:tcPr>
+            <w:tcW w:w="3216" w:type="dxa"/>
+          </w:tcPr>
+          <w:p>
+            <w:pPr>
+              <w:pStyle w:val="ListParagraph"/>
+              <w:ind w:left="0"/>
+              <w:rPr>
+                <w:rFonts w:ascii="Cambria" w:hAnsi="Cambria"/>
+                <w:sz w:val="24"/>
+                <w:szCs w:val="24"/>
+              </w:rPr>
+            </w:pPr>
+            <w:r>
+              <w:rPr>
+                <w:rFonts w:ascii="Cambria" w:hAnsi="Cambria"/>
+                <w:sz w:val="24"/>
+                <w:szCs w:val="24"/>
+              </w:rPr>
+              <w:t>Register on the portal</w:t>
+            </w:r>
+          </w:p>
+        </w:tc>
+        <w:tc>
+          <w:tcPr>
+            <w:tcW w:w="1897" w:type="dxa"/>
+          </w:tcPr>
+          <w:p>
+            <w:pPr>
+              <w:pStyle w:val="ListParagraph"/>
+              <w:ind w:left="0"/>
+              <w:rPr>
+                <w:rFonts w:ascii="Cambria" w:hAnsi="Cambria"/>
+                <w:sz w:val="24"/>
+                <w:szCs w:val="24"/>
+              </w:rPr>
+            </w:pPr>
+            <w:r>
+              <w:rPr>
+                <w:rFonts w:ascii="Cambria" w:hAnsi="Cambria"/>
+                <w:sz w:val="24"/>
+                <w:szCs w:val="24"/>
+              </w:rPr>
+              <w:t>Registration Page</w:t>
+            </w:r>
+          </w:p>
+        </w:tc>
+        <w:tc>
+          <w:tcPr>
+            <w:tcW w:w="1838" w:type="dxa"/>
+          </w:tcPr>
+          <w:p>
+            <w:pPr>
+              <w:pStyle w:val="ListParagraph"/>
+              <w:ind w:left="0"/>
+              <w:rPr>
+                <w:rFonts w:ascii="Cambria" w:hAnsi="Cambria"/>
+                <w:sz w:val="24"/>
+                <w:szCs w:val="24"/>
+              </w:rPr>
+            </w:pPr>
+            <w:r>
+              <w:rPr>
+                <w:rFonts w:ascii="Cambria" w:hAnsi="Cambria"/>
+                <w:sz w:val="24"/>
+                <w:szCs w:val="24"/>
+              </w:rPr>
+              <w:t xml:space="preserve">First Name, Last name, Email address, Password, </w:t>
+            </w:r>
+            <w:r>
+              <w:rPr>
+                <w:rFonts w:ascii="Cambria" w:hAnsi="Cambria"/>
+                <w:sz w:val="24"/>
+                <w:szCs w:val="24"/>
+              </w:rPr>
+              <w:t xml:space="preserve">Company Name, </w:t>
+            </w:r>
+            <w:r>
+              <w:rPr>
+                <w:rFonts w:ascii="Cambria" w:hAnsi="Cambria"/>
+                <w:sz w:val="24"/>
+                <w:szCs w:val="24"/>
+              </w:rPr>
+              <w:t>City, Country</w:t>
+            </w:r>
+          </w:p>
+        </w:tc>
+      </w:tr>
+      <w:tr>
+        <w:tc>
+          <w:tcPr>
+            <w:tcW w:w="625" w:type="dxa"/>
+          </w:tcPr>
+          <w:p>
+            <w:pPr>
+              <w:pStyle w:val="ListParagraph"/>
+              <w:ind w:left="0"/>
+              <w:rPr>
+                <w:rFonts w:ascii="Cambria" w:hAnsi="Cambria"/>
+                <w:sz w:val="24"/>
+                <w:szCs w:val="24"/>
+              </w:rPr>
+            </w:pPr>
+            <w:r>
+              <w:rPr>
+                <w:rFonts w:ascii="Cambria" w:hAnsi="Cambria"/>
+                <w:sz w:val="24"/>
+                <w:szCs w:val="24"/>
+              </w:rPr>
+              <w:t>2</w:t>
+            </w:r>
+          </w:p>
+        </w:tc>
+        <w:tc>
+          <w:tcPr>
+            <w:tcW w:w="3216" w:type="dxa"/>
+          </w:tcPr>
+          <w:p>
+            <w:pPr>
+              <w:pStyle w:val="ListParagraph"/>
+              <w:ind w:left="0"/>
+              <w:rPr>
+                <w:rFonts w:ascii="Cambria" w:hAnsi="Cambria"/>
+                <w:sz w:val="24"/>
+                <w:szCs w:val="24"/>
+              </w:rPr>
+            </w:pPr>
+            <w:r>
+              <w:rPr>
+                <w:rFonts w:ascii="Cambria" w:hAnsi="Cambria"/>
+                <w:sz w:val="24"/>
+                <w:szCs w:val="24"/>
+              </w:rPr>
+              <w:t>Receive a Confirmation Email</w:t>
+            </w:r>
+          </w:p>
+        </w:tc>
+        <w:tc>
+          <w:tcPr>
+            <w:tcW w:w="1897" w:type="dxa"/>
+          </w:tcPr>
+          <w:p>
+            <w:pPr>
+              <w:pStyle w:val="ListParagraph"/>
+              <w:ind w:left="0"/>
+              <w:rPr>
+                <w:rFonts w:ascii="Cambria" w:hAnsi="Cambria"/>
+                <w:sz w:val="24"/>
+                <w:szCs w:val="24"/>
+              </w:rPr>
+            </w:pPr>
+            <w:r>
+              <w:rPr>
+                <w:rFonts w:ascii="Cambria" w:hAnsi="Cambria"/>
+                <w:sz w:val="24"/>
+                <w:szCs w:val="24"/>
+              </w:rPr>
+              <w:t>Registration Confirmation Page</w:t>
+            </w:r>
+          </w:p>
+        </w:tc>
+        <w:tc>
+          <w:tcPr>
+            <w:tcW w:w="1838" w:type="dxa"/>
+          </w:tcPr>
+          <w:p>
+            <w:pPr>
+              <w:pStyle w:val="ListParagraph"/>
+              <w:ind w:left="0"/>
+              <w:rPr>
+                <w:rFonts w:ascii="Cambria" w:hAnsi="Cambria"/>
+                <w:sz w:val="24"/>
+                <w:szCs w:val="24"/>
+              </w:rPr>
+            </w:pPr>
+            <w:r>
+              <w:rPr>
+                <w:rFonts w:ascii="Cambria" w:hAnsi="Cambria"/>
+                <w:sz w:val="24"/>
+                <w:szCs w:val="24"/>
+              </w:rPr>
+              <w:t>Email Address</w:t>
+            </w:r>
+          </w:p>
+        </w:tc>
+      </w:tr>
+      <w:tr>
+        <w:tc>
+          <w:tcPr>
+            <w:tcW w:w="625" w:type="dxa"/>
+          </w:tcPr>
+          <w:p>
+            <w:pPr>
+              <w:pStyle w:val="ListParagraph"/>
+              <w:ind w:left="0"/>
+              <w:rPr>
+                <w:rFonts w:ascii="Cambria" w:hAnsi="Cambria"/>
+                <w:sz w:val="24"/>
+                <w:szCs w:val="24"/>
+              </w:rPr>
+            </w:pPr>
+            <w:r>
+              <w:rPr>
+                <w:rFonts w:ascii="Cambria" w:hAnsi="Cambria"/>
+                <w:sz w:val="24"/>
+                <w:szCs w:val="24"/>
+              </w:rPr>
+              <w:t>3</w:t>
+            </w:r>
+          </w:p>
+        </w:tc>
+        <w:tc>
+          <w:tcPr>
+            <w:tcW w:w="3216" w:type="dxa"/>
+          </w:tcPr>
+          <w:p>
+            <w:pPr>
+              <w:pStyle w:val="ListParagraph"/>
+              <w:ind w:left="0"/>
+              <w:rPr>
+                <w:rFonts w:ascii="Cambria" w:hAnsi="Cambria"/>
+                <w:sz w:val="24"/>
+                <w:szCs w:val="24"/>
+              </w:rPr>
+            </w:pPr>
+            <w:r>
+              <w:rPr>
+                <w:rFonts w:ascii="Cambria" w:hAnsi="Cambria"/>
+                <w:sz w:val="24"/>
+                <w:szCs w:val="24"/>
+              </w:rPr>
+              <w:t>View a Thank You Page</w:t>
+            </w:r>
+          </w:p>
+        </w:tc>
+        <w:tc>
+          <w:tcPr>
+            <w:tcW w:w="1897" w:type="dxa"/>
+          </w:tcPr>
+          <w:p>
+            <w:pPr>
+              <w:pStyle w:val="ListParagraph"/>
+              <w:ind w:left="0"/>
+              <w:rPr>
+                <w:rFonts w:ascii="Cambria" w:hAnsi="Cambria"/>
+                <w:sz w:val="24"/>
+                <w:szCs w:val="24"/>
+              </w:rPr>
+            </w:pPr>
+            <w:r>
+              <w:rPr>
+                <w:rFonts w:ascii="Cambria" w:hAnsi="Cambria"/>
+                <w:sz w:val="24"/>
+                <w:szCs w:val="24"/>
+              </w:rPr>
+              <w:t>Registration Confirmation Page</w:t>
+            </w:r>
+          </w:p>
+        </w:tc>
+        <w:tc>
+          <w:tcPr>
+            <w:tcW w:w="1838" w:type="dxa"/>
+          </w:tcPr>
+          <w:p>
+            <w:pPr>
+              <w:pStyle w:val="ListParagraph"/>
+              <w:ind w:left="0"/>
+              <w:rPr>
+                <w:rFonts w:ascii="Cambria" w:hAnsi="Cambria"/>
+                <w:sz w:val="24"/>
+                <w:szCs w:val="24"/>
+              </w:rPr>
+            </w:pPr>
+            <w:r>
+              <w:rPr>
+                <w:rFonts w:ascii="Cambria" w:hAnsi="Cambria"/>
+                <w:sz w:val="24"/>
+                <w:szCs w:val="24"/>
+              </w:rPr>
+              <w:t>None</w:t>
+            </w:r>
+          </w:p>
+        </w:tc>
+      </w:tr>
+      <w:tr>
+        <w:tc>
+          <w:tcPr>
+            <w:tcW w:w="625" w:type="dxa"/>
+          </w:tcPr>
+          <w:p>
+            <w:pPr>
+              <w:pStyle w:val="ListParagraph"/>
+              <w:ind w:left="0"/>
+              <w:rPr>
+                <w:rFonts w:ascii="Cambria" w:hAnsi="Cambria"/>
+                <w:sz w:val="24"/>
+                <w:szCs w:val="24"/>
+              </w:rPr>
+            </w:pPr>
+            <w:r>
+              <w:rPr>
+                <w:rFonts w:ascii="Cambria" w:hAnsi="Cambria"/>
+                <w:sz w:val="24"/>
+                <w:szCs w:val="24"/>
+              </w:rPr>
+              <w:t>4</w:t>
+            </w:r>
+          </w:p>
+        </w:tc>
+        <w:tc>
+          <w:tcPr>
+            <w:tcW w:w="3216" w:type="dxa"/>
+          </w:tcPr>
+          <w:p>
+            <w:pPr>
+              <w:pStyle w:val="ListParagraph"/>
+              <w:ind w:left="0"/>
+              <w:rPr>
+                <w:rFonts w:ascii="Cambria" w:hAnsi="Cambria"/>
+                <w:sz w:val="24"/>
+                <w:szCs w:val="24"/>
+              </w:rPr>
+            </w:pPr>
+            <w:r>
+              <w:rPr>
+                <w:rFonts w:ascii="Cambria" w:hAnsi="Cambria"/>
+                <w:sz w:val="24"/>
+                <w:szCs w:val="24"/>
+              </w:rPr>
+              <w:t>Search for other Software Engineers</w:t>
+            </w:r>
+          </w:p>
+        </w:tc>
+        <w:tc>
+          <w:tcPr>
+            <w:tcW w:w="1897" w:type="dxa"/>
+          </w:tcPr>
+          <w:p>
+            <w:pPr>
+              <w:pStyle w:val="ListParagraph"/>
+              <w:ind w:left="0"/>
+              <w:rPr>
+                <w:rFonts w:ascii="Cambria" w:hAnsi="Cambria"/>
+                <w:sz w:val="24"/>
+                <w:szCs w:val="24"/>
+              </w:rPr>
+            </w:pPr>
+            <w:r>
+              <w:rPr>
+                <w:rFonts w:ascii="Cambria" w:hAnsi="Cambria"/>
+                <w:sz w:val="24"/>
+                <w:szCs w:val="24"/>
+              </w:rPr>
+              <w:t>Search Users Page</w:t>
+            </w:r>
+          </w:p>
+        </w:tc>
+        <w:tc>
+          <w:tcPr>
+            <w:tcW w:w="1838" w:type="dxa"/>
+          </w:tcPr>
+          <w:p>
+            <w:pPr>
+              <w:pStyle w:val="ListParagraph"/>
+              <w:ind w:left="0"/>
+              <w:rPr>
+                <w:rFonts w:ascii="Cambria" w:hAnsi="Cambria"/>
+                <w:sz w:val="24"/>
+                <w:szCs w:val="24"/>
+              </w:rPr>
+            </w:pPr>
+            <w:r>
+              <w:rPr>
+                <w:rFonts w:ascii="Cambria" w:hAnsi="Cambria"/>
+                <w:sz w:val="24"/>
+                <w:szCs w:val="24"/>
+              </w:rPr>
+              <w:t>First Name, Last Name, Company Name, City, Country</w:t>
+            </w:r>
+          </w:p>
+        </w:tc>
+      </w:tr>
+      <w:tr>
+        <w:tc>
+          <w:tcPr>
+            <w:tcW w:w="625" w:type="dxa"/>
+          </w:tcPr>
+          <w:p>
+            <w:pPr>
+              <w:pStyle w:val="ListParagraph"/>
+              <w:ind w:left="0"/>
+              <w:rPr>
+                <w:rFonts w:ascii="Cambria" w:hAnsi="Cambria"/>
+                <w:sz w:val="24"/>
+                <w:szCs w:val="24"/>
+              </w:rPr>
+            </w:pPr>
+            <w:r>
+              <w:rPr>
+                <w:rFonts w:ascii="Cambria" w:hAnsi="Cambria"/>
+                <w:sz w:val="24"/>
+                <w:szCs w:val="24"/>
+              </w:rPr>
+              <w:t>5</w:t>
+            </w:r>
+          </w:p>
+        </w:tc>
+        <w:tc>
+          <w:tcPr>
+            <w:tcW w:w="3216" w:type="dxa"/>
+          </w:tcPr>
+          <w:p>
+            <w:pPr>
+              <w:pStyle w:val="ListParagraph"/>
+              <w:ind w:left="0"/>
+              <w:rPr>
+                <w:rFonts w:ascii="Cambria" w:hAnsi="Cambria"/>
+                <w:sz w:val="24"/>
+                <w:szCs w:val="24"/>
+              </w:rPr>
+            </w:pPr>
+            <w:r>
+              <w:rPr>
+                <w:rFonts w:ascii="Cambria" w:hAnsi="Cambria"/>
+                <w:sz w:val="24"/>
+                <w:szCs w:val="24"/>
+              </w:rPr>
+              <w:t>View the Public Profile of other Software Engineers</w:t>
+            </w:r>
+          </w:p>
+        </w:tc>
+        <w:tc>
+          <w:tcPr>
+            <w:tcW w:w="1897" w:type="dxa"/>
+          </w:tcPr>
+          <w:p>
+            <w:pPr>
+              <w:pStyle w:val="ListParagraph"/>
+              <w:ind w:left="0"/>
+              <w:rPr>
+                <w:rFonts w:ascii="Cambria" w:hAnsi="Cambria"/>
+                <w:sz w:val="24"/>
+                <w:szCs w:val="24"/>
+              </w:rPr>
+            </w:pPr>
+            <w:r>
+              <w:rPr>
+                <w:rFonts w:ascii="Cambria" w:hAnsi="Cambria"/>
+                <w:sz w:val="24"/>
+                <w:szCs w:val="24"/>
+              </w:rPr>
+              <w:t>Public Profile Page</w:t>
+            </w:r>
+          </w:p>
+        </w:tc>
+        <w:tc>
+          <w:tcPr>
+            <w:tcW w:w="1838" w:type="dxa"/>
+          </w:tcPr>
+          <w:p>
+            <w:pPr>
+              <w:pStyle w:val="ListParagraph"/>
+              <w:ind w:left="0"/>
+              <w:rPr>
+                <w:rFonts w:ascii="Cambria" w:hAnsi="Cambria"/>
+                <w:sz w:val="24"/>
+                <w:szCs w:val="24"/>
+              </w:rPr>
+            </w:pPr>
+            <w:r>
+              <w:rPr>
+                <w:rFonts w:ascii="Cambria" w:hAnsi="Cambria"/>
+                <w:sz w:val="24"/>
+                <w:szCs w:val="24"/>
+              </w:rPr>
+              <w:t>First name, Last Name, Company Name, City, Country, Skills, Experience, Education</w:t>
+            </w:r>
+          </w:p>
+        </w:tc>
+      </w:tr>
+      <w:tr>
+        <w:tc>
+          <w:tcPr>
+            <w:tcW w:w="625" w:type="dxa"/>
+          </w:tcPr>
+          <w:p>
+            <w:pPr>
+              <w:pStyle w:val="ListParagraph"/>
+              <w:ind w:left="0"/>
+              <w:rPr>
+                <w:rFonts w:ascii="Cambria" w:hAnsi="Cambria"/>
+                <w:sz w:val="24"/>
+                <w:szCs w:val="24"/>
+              </w:rPr>
+            </w:pPr>
+            <w:r>
+              <w:rPr>
+                <w:rFonts w:ascii="Cambria" w:hAnsi="Cambria"/>
+                <w:sz w:val="24"/>
+                <w:szCs w:val="24"/>
+              </w:rPr>
+              <w:t>6</w:t>
+            </w:r>
+          </w:p>
+        </w:tc>
+        <w:tc>
+          <w:tcPr>
+            <w:tcW w:w="3216" w:type="dxa"/>
+          </w:tcPr>
+          <w:p>
+            <w:pPr>
+              <w:pStyle w:val="ListParagraph"/>
+              <w:ind w:left="0"/>
+              <w:rPr>
+                <w:rFonts w:ascii="Cambria" w:hAnsi="Cambria"/>
+                <w:sz w:val="24"/>
+                <w:szCs w:val="24"/>
+              </w:rPr>
+            </w:pPr>
+            <w:r>
+              <w:rPr>
+                <w:rFonts w:ascii="Cambria" w:hAnsi="Cambria"/>
+                <w:sz w:val="24"/>
+                <w:szCs w:val="24"/>
+              </w:rPr>
+              <w:t>Log in to the portal</w:t>
+            </w:r>
+          </w:p>
+        </w:tc>
+        <w:tc>
+          <w:tcPr>
+            <w:tcW w:w="1897" w:type="dxa"/>
+          </w:tcPr>
+          <w:p>
+            <w:pPr>
+              <w:pStyle w:val="ListParagraph"/>
+              <w:ind w:left="0"/>
+              <w:rPr>
+                <w:rFonts w:ascii="Cambria" w:hAnsi="Cambria"/>
+                <w:sz w:val="24"/>
+                <w:szCs w:val="24"/>
+              </w:rPr>
+            </w:pPr>
+            <w:r>
+              <w:rPr>
+                <w:rFonts w:ascii="Cambria" w:hAnsi="Cambria"/>
+                <w:sz w:val="24"/>
+                <w:szCs w:val="24"/>
+              </w:rPr>
+              <w:t>Login Page</w:t>
+            </w:r>
+          </w:p>
+        </w:tc>
+        <w:tc>
+          <w:tcPr>
+            <w:tcW w:w="1838" w:type="dxa"/>
+          </w:tcPr>
+          <w:p>
+            <w:pPr>
+              <w:pStyle w:val="ListParagraph"/>
+              <w:ind w:left="0"/>
+              <w:rPr>
+                <w:rFonts w:ascii="Cambria" w:hAnsi="Cambria"/>
+                <w:sz w:val="24"/>
+                <w:szCs w:val="24"/>
+              </w:rPr>
+            </w:pPr>
+            <w:r>
+              <w:rPr>
+                <w:rFonts w:ascii="Cambria" w:hAnsi="Cambria"/>
+                <w:sz w:val="24"/>
+                <w:szCs w:val="24"/>
+              </w:rPr>
+              <w:t>Email address, password</w:t>
+            </w:r>
+          </w:p>
+        </w:tc>
+      </w:tr>
+      <w:tr>
+        <w:tc>
+          <w:tcPr>
+            <w:tcW w:w="625" w:type="dxa"/>
+          </w:tcPr>
+          <w:p>
+            <w:pPr>
+              <w:pStyle w:val="ListParagraph"/>
+              <w:ind w:left="0"/>
+              <w:rPr>
+                <w:rFonts w:ascii="Cambria" w:hAnsi="Cambria"/>
+                <w:sz w:val="24"/>
+                <w:szCs w:val="24"/>
+              </w:rPr>
+            </w:pPr>
+            <w:r>
+              <w:rPr>
+                <w:rFonts w:ascii="Cambria" w:hAnsi="Cambria"/>
+                <w:sz w:val="24"/>
+                <w:szCs w:val="24"/>
+              </w:rPr>
+              <w:t>7</w:t>
+            </w:r>
+          </w:p>
+        </w:tc>
+        <w:tc>
+          <w:tcPr>
+            <w:tcW w:w="3216" w:type="dxa"/>
+          </w:tcPr>
+          <w:p>
+            <w:pPr>
+              <w:pStyle w:val="ListParagraph"/>
+              <w:ind w:left="0"/>
+              <w:rPr>
+                <w:rFonts w:ascii="Cambria" w:hAnsi="Cambria"/>
+                <w:sz w:val="24"/>
+                <w:szCs w:val="24"/>
+              </w:rPr>
+            </w:pPr>
+            <w:r>
+              <w:rPr>
+                <w:rFonts w:ascii="Cambria" w:hAnsi="Cambria"/>
+                <w:sz w:val="24"/>
+                <w:szCs w:val="24"/>
+              </w:rPr>
+              <w:t>Reset forgotten passwords</w:t>
+            </w:r>
+          </w:p>
+        </w:tc>
+        <w:tc>
+          <w:tcPr>
+            <w:tcW w:w="1897" w:type="dxa"/>
+          </w:tcPr>
+          <w:p>
+            <w:pPr>
+              <w:pStyle w:val="ListParagraph"/>
+              <w:ind w:left="0"/>
+              <w:rPr>
+                <w:rFonts w:ascii="Cambria" w:hAnsi="Cambria"/>
+                <w:sz w:val="24"/>
+                <w:szCs w:val="24"/>
+              </w:rPr>
+            </w:pPr>
+            <w:r>
+              <w:rPr>
+                <w:rFonts w:ascii="Cambria" w:hAnsi="Cambria"/>
+                <w:sz w:val="24"/>
+                <w:szCs w:val="24"/>
+              </w:rPr>
+              <w:t>Forgot Password Page</w:t>
+            </w:r>
+          </w:p>
+        </w:tc>
+        <w:tc>
+          <w:tcPr>
+            <w:tcW w:w="1838" w:type="dxa"/>
+          </w:tcPr>
+          <w:p>
+            <w:pPr>
+              <w:pStyle w:val="ListParagraph"/>
+              <w:ind w:left="0"/>
+              <w:rPr>
+                <w:rFonts w:ascii="Cambria" w:hAnsi="Cambria"/>
+                <w:sz w:val="24"/>
+                <w:szCs w:val="24"/>
+              </w:rPr>
+            </w:pPr>
+            <w:r>
+              <w:rPr>
+                <w:rFonts w:ascii="Cambria" w:hAnsi="Cambria"/>
+                <w:sz w:val="24"/>
+                <w:szCs w:val="24"/>
+              </w:rPr>
+              <w:t>Email Address</w:t>
+            </w:r>
+          </w:p>
+        </w:tc>
+      </w:tr>
+      <w:tr>
+        <w:tc>
+          <w:tcPr>
+            <w:tcW w:w="625" w:type="dxa"/>
+          </w:tcPr>
+          <w:p>
+            <w:pPr>
+              <w:pStyle w:val="ListParagraph"/>
+              <w:ind w:left="0"/>
+              <w:rPr>
+                <w:rFonts w:ascii="Cambria" w:hAnsi="Cambria"/>
+                <w:sz w:val="24"/>
+                <w:szCs w:val="24"/>
+              </w:rPr>
+            </w:pPr>
+            <w:r>
+              <w:rPr>
+                <w:rFonts w:ascii="Cambria" w:hAnsi="Cambria"/>
+                <w:sz w:val="24"/>
+                <w:szCs w:val="24"/>
+              </w:rPr>
+              <w:t>8</w:t>
+            </w:r>
+          </w:p>
+        </w:tc>
+        <w:tc>
+          <w:tcPr>
+            <w:tcW w:w="3216" w:type="dxa"/>
+          </w:tcPr>
+          <w:p>
+            <w:pPr>
+              <w:pStyle w:val="ListParagraph"/>
+              <w:ind w:left="0"/>
+              <w:rPr>
+                <w:rFonts w:ascii="Cambria" w:hAnsi="Cambria"/>
+                <w:sz w:val="24"/>
+                <w:szCs w:val="24"/>
+              </w:rPr>
+            </w:pPr>
+            <w:r>
+              <w:rPr>
+                <w:rFonts w:ascii="Cambria" w:hAnsi="Cambria"/>
+                <w:sz w:val="24"/>
+                <w:szCs w:val="24"/>
+              </w:rPr>
+              <w:t>Update their profile information after logging in</w:t>
+            </w:r>
+          </w:p>
+        </w:tc>
+        <w:tc>
+          <w:tcPr>
+            <w:tcW w:w="1897" w:type="dxa"/>
+          </w:tcPr>
+          <w:p>
+            <w:pPr>
+              <w:pStyle w:val="ListParagraph"/>
+              <w:ind w:left="0"/>
+              <w:rPr>
+                <w:rFonts w:ascii="Cambria" w:hAnsi="Cambria"/>
+                <w:sz w:val="24"/>
+                <w:szCs w:val="24"/>
+              </w:rPr>
+            </w:pPr>
+            <w:r>
+              <w:rPr>
+                <w:rFonts w:ascii="Cambria" w:hAnsi="Cambria"/>
+                <w:sz w:val="24"/>
+                <w:szCs w:val="24"/>
+              </w:rPr>
+              <w:t>Update Profile Page</w:t>
+            </w:r>
+          </w:p>
+        </w:tc>
+        <w:tc>
+          <w:tcPr>
+            <w:tcW w:w="1838" w:type="dxa"/>
+          </w:tcPr>
+          <w:p>
+            <w:pPr>
+              <w:pStyle w:val="ListParagraph"/>
+              <w:ind w:left="0"/>
+              <w:rPr>
+                <w:rFonts w:ascii="Cambria" w:hAnsi="Cambria"/>
+                <w:sz w:val="24"/>
+                <w:szCs w:val="24"/>
+              </w:rPr>
+            </w:pPr>
+            <w:r>
+              <w:rPr>
+                <w:rFonts w:ascii="Cambria" w:hAnsi="Cambria"/>
+                <w:sz w:val="24"/>
+                <w:szCs w:val="24"/>
+              </w:rPr>
+              <w:t>First name, Last Name, Company Name, City, Country, Skills, Experience, Education</w:t>
+            </w:r>
+          </w:p>
+        </w:tc>
+      </w:tr>
+    </w:tbl>
+    <w:p>
+      <w:pPr>
+        <w:pStyle w:val="ListParagraph"/>
+        <w:ind w:left="1440"/>
+        <w:rPr>
+          <w:rFonts w:ascii="Cambria" w:hAnsi="Cambria"/>
+          <w:b/>
+          <w:bCs/>
+          <w:sz w:val="24"/>
+          <w:szCs w:val="24"/>
+        </w:rPr>
+      </w:pPr>
+    </w:p>
+    <w:p>
+      <w:pPr>
+        <w:pStyle w:val="ListParagraph"/>
+        <w:ind w:left="1440"/>
+        <w:rPr>
+          <w:rFonts w:ascii="Cambria" w:hAnsi="Cambria"/>
+          <w:b/>
+          <w:bCs/>
+          <w:sz w:val="24"/>
+          <w:szCs w:val="24"/>
+        </w:rPr>
+      </w:pPr>
+    </w:p>
+    <w:p>
+      <w:pPr>
+        <w:pStyle w:val="ListParagraph"/>
+        <w:ind w:left="1440"/>
+        <w:rPr>
+          <w:rFonts w:ascii="Cambria" w:hAnsi="Cambria"/>
+          <w:b/>
+          <w:bCs/>
+          <w:sz w:val="24"/>
+          <w:szCs w:val="24"/>
+        </w:rPr>
+      </w:pPr>
+    </w:p>
+    <w:p>
+      <w:pPr>
+        <w:pStyle w:val="ListParagraph"/>
+        <w:ind w:left="1440"/>
+        <w:rPr>
+          <w:rFonts w:ascii="Cambria" w:hAnsi="Cambria"/>
+          <w:b/>
+          <w:bCs/>
+          <w:sz w:val="24"/>
+          <w:szCs w:val="24"/>
+        </w:rPr>
+      </w:pPr>
     </w:p>
     <w:p>
       <w:pPr>
         <w:pStyle w:val="ListParagraph"/>
         <w:numPr>
           <w:ilvl w:val="1"/>
-          <w:numId w:val="24"/>
+          <w:numId w:val="33"/>
         </w:numPr>
-        <w:jc w:val="both"/>
         <w:rPr>
           <w:rFonts w:ascii="Cambria" w:hAnsi="Cambria"/>
+          <w:b/>
+          <w:bCs/>
+          <w:sz w:val="24"/>
+          <w:szCs w:val="24"/>
         </w:rPr>
       </w:pPr>
       <w:r>
         <w:rPr>
           <w:rFonts w:ascii="Cambria" w:hAnsi="Cambria"/>
-        </w:rPr>
-        <w:t>Register on the portal.</w:t>
-      </w:r>
+          <w:b/>
+          <w:bCs/>
+          <w:sz w:val="24"/>
+          <w:szCs w:val="24"/>
+        </w:rPr>
+        <w:lastRenderedPageBreak/>
+        <w:t>Non-Functional Requirements</w:t>
+      </w:r>
+      <w:r>
+        <w:rPr>
+          <w:rFonts w:ascii="Cambria" w:hAnsi="Cambria"/>
+          <w:b/>
+          <w:bCs/>
+          <w:sz w:val="24"/>
+          <w:szCs w:val="24"/>
+        </w:rPr>
+        <w:br/>
+      </w:r>
+    </w:p>
+    <w:tbl>
+      <w:tblPr>
+        <w:tblStyle w:val="TableGrid"/>
+        <w:tblW w:w="0" w:type="auto"/>
+        <w:tblInd w:w="1440" w:type="dxa"/>
+        <w:tblLook w:val="04A0" w:firstRow="1" w:lastRow="0" w:firstColumn="1" w:lastColumn="0" w:noHBand="0" w:noVBand="1"/>
+      </w:tblPr>
+      <w:tblGrid>
+        <w:gridCol w:w="715"/>
+        <w:gridCol w:w="3060"/>
+        <w:gridCol w:w="3801"/>
+      </w:tblGrid>
+      <w:tr>
+        <w:tc>
+          <w:tcPr>
+            <w:tcW w:w="715" w:type="dxa"/>
+          </w:tcPr>
+          <w:p>
+            <w:pPr>
+              <w:pStyle w:val="ListParagraph"/>
+              <w:ind w:left="0"/>
+              <w:rPr>
+                <w:rFonts w:ascii="Cambria" w:hAnsi="Cambria"/>
+                <w:b/>
+                <w:bCs/>
+                <w:sz w:val="24"/>
+                <w:szCs w:val="24"/>
+              </w:rPr>
+            </w:pPr>
+            <w:r>
+              <w:rPr>
+                <w:rFonts w:ascii="Cambria" w:hAnsi="Cambria"/>
+                <w:b/>
+                <w:bCs/>
+                <w:sz w:val="24"/>
+                <w:szCs w:val="24"/>
+              </w:rPr>
+              <w:t>No</w:t>
+            </w:r>
+          </w:p>
+        </w:tc>
+        <w:tc>
+          <w:tcPr>
+            <w:tcW w:w="3060" w:type="dxa"/>
+          </w:tcPr>
+          <w:p>
+            <w:pPr>
+              <w:pStyle w:val="ListParagraph"/>
+              <w:ind w:left="0"/>
+              <w:rPr>
+                <w:rFonts w:ascii="Cambria" w:hAnsi="Cambria"/>
+                <w:b/>
+                <w:bCs/>
+                <w:sz w:val="24"/>
+                <w:szCs w:val="24"/>
+              </w:rPr>
+            </w:pPr>
+            <w:r>
+              <w:rPr>
+                <w:rFonts w:ascii="Cambria" w:hAnsi="Cambria"/>
+                <w:b/>
+                <w:bCs/>
+                <w:sz w:val="24"/>
+                <w:szCs w:val="24"/>
+              </w:rPr>
+              <w:t>Requirements</w:t>
+            </w:r>
+          </w:p>
+        </w:tc>
+        <w:tc>
+          <w:tcPr>
+            <w:tcW w:w="3801" w:type="dxa"/>
+          </w:tcPr>
+          <w:p>
+            <w:pPr>
+              <w:pStyle w:val="ListParagraph"/>
+              <w:ind w:left="0"/>
+              <w:rPr>
+                <w:rFonts w:ascii="Cambria" w:hAnsi="Cambria"/>
+                <w:b/>
+                <w:bCs/>
+                <w:sz w:val="24"/>
+                <w:szCs w:val="24"/>
+              </w:rPr>
+            </w:pPr>
+            <w:r>
+              <w:rPr>
+                <w:rFonts w:ascii="Cambria" w:hAnsi="Cambria"/>
+                <w:b/>
+                <w:bCs/>
+                <w:sz w:val="24"/>
+                <w:szCs w:val="24"/>
+              </w:rPr>
+              <w:t>Purpose</w:t>
+            </w:r>
+          </w:p>
+        </w:tc>
+      </w:tr>
+      <w:tr>
+        <w:tc>
+          <w:tcPr>
+            <w:tcW w:w="715" w:type="dxa"/>
+          </w:tcPr>
+          <w:p>
+            <w:pPr>
+              <w:pStyle w:val="ListParagraph"/>
+              <w:ind w:left="0"/>
+              <w:rPr>
+                <w:rFonts w:ascii="Cambria" w:hAnsi="Cambria"/>
+                <w:sz w:val="24"/>
+                <w:szCs w:val="24"/>
+              </w:rPr>
+            </w:pPr>
+            <w:r>
+              <w:rPr>
+                <w:rFonts w:ascii="Cambria" w:hAnsi="Cambria"/>
+                <w:sz w:val="24"/>
+                <w:szCs w:val="24"/>
+              </w:rPr>
+              <w:t>1</w:t>
+            </w:r>
+          </w:p>
+        </w:tc>
+        <w:tc>
+          <w:tcPr>
+            <w:tcW w:w="3060" w:type="dxa"/>
+          </w:tcPr>
+          <w:p>
+            <w:pPr>
+              <w:pStyle w:val="ListParagraph"/>
+              <w:ind w:left="0"/>
+              <w:rPr>
+                <w:rFonts w:ascii="Cambria" w:hAnsi="Cambria"/>
+                <w:sz w:val="24"/>
+                <w:szCs w:val="24"/>
+              </w:rPr>
+            </w:pPr>
+            <w:r>
+              <w:rPr>
+                <w:rFonts w:ascii="Cambria" w:hAnsi="Cambria"/>
+                <w:sz w:val="24"/>
+                <w:szCs w:val="24"/>
+              </w:rPr>
+              <w:t>Accessibility</w:t>
+            </w:r>
+          </w:p>
+        </w:tc>
+        <w:tc>
+          <w:tcPr>
+            <w:tcW w:w="3801" w:type="dxa"/>
+          </w:tcPr>
+          <w:p>
+            <w:pPr>
+              <w:pStyle w:val="ListParagraph"/>
+              <w:ind w:left="0"/>
+              <w:rPr>
+                <w:rFonts w:ascii="Cambria" w:hAnsi="Cambria"/>
+                <w:sz w:val="24"/>
+                <w:szCs w:val="24"/>
+              </w:rPr>
+            </w:pPr>
+            <w:r>
+              <w:rPr>
+                <w:rFonts w:ascii="Cambria" w:hAnsi="Cambria"/>
+                <w:sz w:val="24"/>
+                <w:szCs w:val="24"/>
+              </w:rPr>
+              <w:t>Ensure all users have equal access to the system</w:t>
+            </w:r>
+            <w:r>
+              <w:rPr>
+                <w:rFonts w:ascii="Cambria" w:hAnsi="Cambria"/>
+                <w:sz w:val="24"/>
+                <w:szCs w:val="24"/>
+              </w:rPr>
+              <w:t>.</w:t>
+            </w:r>
+          </w:p>
+        </w:tc>
+      </w:tr>
+      <w:tr>
+        <w:tc>
+          <w:tcPr>
+            <w:tcW w:w="715" w:type="dxa"/>
+          </w:tcPr>
+          <w:p>
+            <w:pPr>
+              <w:pStyle w:val="ListParagraph"/>
+              <w:ind w:left="0"/>
+              <w:rPr>
+                <w:rFonts w:ascii="Cambria" w:hAnsi="Cambria"/>
+                <w:sz w:val="24"/>
+                <w:szCs w:val="24"/>
+              </w:rPr>
+            </w:pPr>
+            <w:r>
+              <w:rPr>
+                <w:rFonts w:ascii="Cambria" w:hAnsi="Cambria"/>
+                <w:sz w:val="24"/>
+                <w:szCs w:val="24"/>
+              </w:rPr>
+              <w:t>2</w:t>
+            </w:r>
+          </w:p>
+        </w:tc>
+        <w:tc>
+          <w:tcPr>
+            <w:tcW w:w="3060" w:type="dxa"/>
+          </w:tcPr>
+          <w:p>
+            <w:pPr>
+              <w:pStyle w:val="ListParagraph"/>
+              <w:ind w:left="0"/>
+              <w:rPr>
+                <w:rFonts w:ascii="Cambria" w:hAnsi="Cambria"/>
+                <w:sz w:val="24"/>
+                <w:szCs w:val="24"/>
+              </w:rPr>
+            </w:pPr>
+            <w:r>
+              <w:rPr>
+                <w:rFonts w:ascii="Cambria" w:hAnsi="Cambria"/>
+                <w:sz w:val="24"/>
+                <w:szCs w:val="24"/>
+              </w:rPr>
+              <w:t>Security</w:t>
+            </w:r>
+          </w:p>
+        </w:tc>
+        <w:tc>
+          <w:tcPr>
+            <w:tcW w:w="3801" w:type="dxa"/>
+          </w:tcPr>
+          <w:p>
+            <w:pPr>
+              <w:pStyle w:val="ListParagraph"/>
+              <w:ind w:left="0"/>
+              <w:rPr>
+                <w:rFonts w:ascii="Cambria" w:hAnsi="Cambria"/>
+                <w:sz w:val="24"/>
+                <w:szCs w:val="24"/>
+              </w:rPr>
+            </w:pPr>
+            <w:r>
+              <w:rPr>
+                <w:rFonts w:ascii="Cambria" w:hAnsi="Cambria"/>
+                <w:sz w:val="24"/>
+                <w:szCs w:val="24"/>
+              </w:rPr>
+              <w:t>Protect user data from unauthorized access, disclosure, modification, or destruction.</w:t>
+            </w:r>
+          </w:p>
+        </w:tc>
+      </w:tr>
+      <w:tr>
+        <w:tc>
+          <w:tcPr>
+            <w:tcW w:w="715" w:type="dxa"/>
+          </w:tcPr>
+          <w:p>
+            <w:pPr>
+              <w:pStyle w:val="ListParagraph"/>
+              <w:ind w:left="0"/>
+              <w:rPr>
+                <w:rFonts w:ascii="Cambria" w:hAnsi="Cambria"/>
+                <w:sz w:val="24"/>
+                <w:szCs w:val="24"/>
+              </w:rPr>
+            </w:pPr>
+            <w:r>
+              <w:rPr>
+                <w:rFonts w:ascii="Cambria" w:hAnsi="Cambria"/>
+                <w:sz w:val="24"/>
+                <w:szCs w:val="24"/>
+              </w:rPr>
+              <w:t>3</w:t>
+            </w:r>
+          </w:p>
+        </w:tc>
+        <w:tc>
+          <w:tcPr>
+            <w:tcW w:w="3060" w:type="dxa"/>
+          </w:tcPr>
+          <w:p>
+            <w:pPr>
+              <w:pStyle w:val="ListParagraph"/>
+              <w:ind w:left="0"/>
+              <w:rPr>
+                <w:rFonts w:ascii="Cambria" w:hAnsi="Cambria"/>
+                <w:sz w:val="24"/>
+                <w:szCs w:val="24"/>
+              </w:rPr>
+            </w:pPr>
+            <w:r>
+              <w:rPr>
+                <w:rFonts w:ascii="Cambria" w:hAnsi="Cambria"/>
+                <w:sz w:val="24"/>
+                <w:szCs w:val="24"/>
+              </w:rPr>
+              <w:t>Reliability</w:t>
+            </w:r>
+          </w:p>
+        </w:tc>
+        <w:tc>
+          <w:tcPr>
+            <w:tcW w:w="3801" w:type="dxa"/>
+          </w:tcPr>
+          <w:p>
+            <w:pPr>
+              <w:pStyle w:val="ListParagraph"/>
+              <w:ind w:left="0"/>
+              <w:rPr>
+                <w:rFonts w:ascii="Cambria" w:hAnsi="Cambria"/>
+                <w:sz w:val="24"/>
+                <w:szCs w:val="24"/>
+              </w:rPr>
+            </w:pPr>
+            <w:r>
+              <w:rPr>
+                <w:rFonts w:ascii="Cambria" w:hAnsi="Cambria"/>
+                <w:sz w:val="24"/>
+                <w:szCs w:val="24"/>
+              </w:rPr>
+              <w:t>Ensure that users can access the system whenever they need to.</w:t>
+            </w:r>
+          </w:p>
+        </w:tc>
+      </w:tr>
+      <w:tr>
+        <w:tc>
+          <w:tcPr>
+            <w:tcW w:w="715" w:type="dxa"/>
+          </w:tcPr>
+          <w:p>
+            <w:pPr>
+              <w:pStyle w:val="ListParagraph"/>
+              <w:ind w:left="0"/>
+              <w:rPr>
+                <w:rFonts w:ascii="Cambria" w:hAnsi="Cambria"/>
+                <w:sz w:val="24"/>
+                <w:szCs w:val="24"/>
+              </w:rPr>
+            </w:pPr>
+            <w:r>
+              <w:rPr>
+                <w:rFonts w:ascii="Cambria" w:hAnsi="Cambria"/>
+                <w:sz w:val="24"/>
+                <w:szCs w:val="24"/>
+              </w:rPr>
+              <w:t>4</w:t>
+            </w:r>
+          </w:p>
+        </w:tc>
+        <w:tc>
+          <w:tcPr>
+            <w:tcW w:w="3060" w:type="dxa"/>
+          </w:tcPr>
+          <w:p>
+            <w:pPr>
+              <w:pStyle w:val="ListParagraph"/>
+              <w:ind w:left="0"/>
+              <w:rPr>
+                <w:rFonts w:ascii="Cambria" w:hAnsi="Cambria"/>
+                <w:sz w:val="24"/>
+                <w:szCs w:val="24"/>
+              </w:rPr>
+            </w:pPr>
+            <w:r>
+              <w:rPr>
+                <w:rFonts w:ascii="Cambria" w:hAnsi="Cambria"/>
+                <w:sz w:val="24"/>
+                <w:szCs w:val="24"/>
+              </w:rPr>
+              <w:t>Navigation</w:t>
+            </w:r>
+          </w:p>
+        </w:tc>
+        <w:tc>
+          <w:tcPr>
+            <w:tcW w:w="3801" w:type="dxa"/>
+          </w:tcPr>
+          <w:p>
+            <w:pPr>
+              <w:pStyle w:val="ListParagraph"/>
+              <w:ind w:left="0"/>
+              <w:rPr>
+                <w:rFonts w:ascii="Cambria" w:hAnsi="Cambria"/>
+                <w:sz w:val="24"/>
+                <w:szCs w:val="24"/>
+              </w:rPr>
+            </w:pPr>
+            <w:r>
+              <w:rPr>
+                <w:rFonts w:ascii="Cambria" w:hAnsi="Cambria"/>
+                <w:sz w:val="24"/>
+                <w:szCs w:val="24"/>
+              </w:rPr>
+              <w:t>Ensure that users can easily find the information and features they need.</w:t>
+            </w:r>
+          </w:p>
+        </w:tc>
+      </w:tr>
+      <w:tr>
+        <w:tc>
+          <w:tcPr>
+            <w:tcW w:w="715" w:type="dxa"/>
+          </w:tcPr>
+          <w:p>
+            <w:pPr>
+              <w:pStyle w:val="ListParagraph"/>
+              <w:ind w:left="0"/>
+              <w:rPr>
+                <w:rFonts w:ascii="Cambria" w:hAnsi="Cambria"/>
+                <w:sz w:val="24"/>
+                <w:szCs w:val="24"/>
+              </w:rPr>
+            </w:pPr>
+            <w:r>
+              <w:rPr>
+                <w:rFonts w:ascii="Cambria" w:hAnsi="Cambria"/>
+                <w:sz w:val="24"/>
+                <w:szCs w:val="24"/>
+              </w:rPr>
+              <w:t>5</w:t>
+            </w:r>
+          </w:p>
+        </w:tc>
+        <w:tc>
+          <w:tcPr>
+            <w:tcW w:w="3060" w:type="dxa"/>
+          </w:tcPr>
+          <w:p>
+            <w:pPr>
+              <w:pStyle w:val="ListParagraph"/>
+              <w:ind w:left="0"/>
+              <w:rPr>
+                <w:rFonts w:ascii="Cambria" w:hAnsi="Cambria"/>
+                <w:sz w:val="24"/>
+                <w:szCs w:val="24"/>
+              </w:rPr>
+            </w:pPr>
+            <w:r>
+              <w:rPr>
+                <w:rFonts w:ascii="Cambria" w:hAnsi="Cambria"/>
+                <w:sz w:val="24"/>
+                <w:szCs w:val="24"/>
+              </w:rPr>
+              <w:t>Scalability</w:t>
+            </w:r>
+          </w:p>
+        </w:tc>
+        <w:tc>
+          <w:tcPr>
+            <w:tcW w:w="3801" w:type="dxa"/>
+          </w:tcPr>
+          <w:p>
+            <w:pPr>
+              <w:pStyle w:val="ListParagraph"/>
+              <w:ind w:left="0"/>
+              <w:rPr>
+                <w:rFonts w:ascii="Cambria" w:hAnsi="Cambria"/>
+                <w:sz w:val="24"/>
+                <w:szCs w:val="24"/>
+              </w:rPr>
+            </w:pPr>
+            <w:r>
+              <w:rPr>
+                <w:rFonts w:ascii="Cambria" w:hAnsi="Cambria"/>
+                <w:sz w:val="24"/>
+                <w:szCs w:val="24"/>
+              </w:rPr>
+              <w:t>Ensure the system can handle an increasing number of users and transactions.</w:t>
+            </w:r>
+          </w:p>
+        </w:tc>
+      </w:tr>
+    </w:tbl>
+    <w:p>
+      <w:pPr>
+        <w:pStyle w:val="ListParagraph"/>
+        <w:ind w:left="1440"/>
+        <w:rPr>
+          <w:rFonts w:ascii="Cambria" w:hAnsi="Cambria"/>
+          <w:b/>
+          <w:bCs/>
+          <w:sz w:val="24"/>
+          <w:szCs w:val="24"/>
+        </w:rPr>
+      </w:pPr>
     </w:p>
     <w:p>
       <w:pPr>
         <w:pStyle w:val="ListParagraph"/>
         <w:numPr>
           <w:ilvl w:val="1"/>
-          <w:numId w:val="24"/>
+          <w:numId w:val="33"/>
         </w:numPr>
-        <w:jc w:val="both"/>
         <w:rPr>
           <w:rFonts w:ascii="Cambria" w:hAnsi="Cambria"/>
+          <w:b/>
+          <w:bCs/>
+          <w:sz w:val="24"/>
+          <w:szCs w:val="24"/>
         </w:rPr>
       </w:pPr>
       <w:r>
         <w:rPr>
           <w:rFonts w:ascii="Cambria" w:hAnsi="Cambria"/>
-        </w:rPr>
-        <w:t>Receive a confirmation email.</w:t>
+          <w:b/>
+          <w:bCs/>
+          <w:sz w:val="24"/>
+          <w:szCs w:val="24"/>
+        </w:rPr>
+        <w:t>Technical Requirements</w:t>
       </w:r>
     </w:p>
     <w:p>
       <w:pPr>
         <w:pStyle w:val="ListParagraph"/>
         <w:numPr>
-          <w:ilvl w:val="1"/>
-          <w:numId w:val="24"/>
+          <w:ilvl w:val="2"/>
+          <w:numId w:val="33"/>
         </w:numPr>
-        <w:jc w:val="both"/>
         <w:rPr>
           <w:rFonts w:ascii="Cambria" w:hAnsi="Cambria"/>
+          <w:b/>
+          <w:bCs/>
+          <w:sz w:val="24"/>
+          <w:szCs w:val="24"/>
         </w:rPr>
       </w:pPr>
       <w:r>
         <w:rPr>
           <w:rFonts w:ascii="Cambria" w:hAnsi="Cambria"/>
-        </w:rPr>
-        <w:t>View a Thank You Page.</w:t>
+          <w:b/>
+          <w:bCs/>
+          <w:sz w:val="24"/>
+          <w:szCs w:val="24"/>
+        </w:rPr>
+        <w:t>Hardware (Minimum)</w:t>
+      </w:r>
+      <w:r>
+        <w:rPr>
+          <w:rFonts w:ascii="Cambria" w:hAnsi="Cambria"/>
+        </w:rPr>
+        <w:br/>
+      </w:r>
+      <w:r>
+        <w:rPr>
+          <w:rFonts w:ascii="Cambria" w:hAnsi="Cambria"/>
+          <w:sz w:val="24"/>
+          <w:szCs w:val="24"/>
+        </w:rPr>
+        <w:t>CPU: Any x86 CPU with 2 cores</w:t>
+      </w:r>
+      <w:r>
+        <w:rPr>
+          <w:rFonts w:ascii="Cambria" w:hAnsi="Cambria"/>
+          <w:sz w:val="24"/>
+          <w:szCs w:val="24"/>
+        </w:rPr>
+        <w:br/>
+        <w:t>RAM: 4GB</w:t>
+      </w:r>
+      <w:r>
+        <w:rPr>
+          <w:rFonts w:ascii="Cambria" w:hAnsi="Cambria"/>
+          <w:sz w:val="24"/>
+          <w:szCs w:val="24"/>
+        </w:rPr>
+        <w:br/>
+        <w:t>Storage: 40GB SS</w:t>
+      </w:r>
+      <w:r>
+        <w:rPr>
+          <w:rFonts w:ascii="Cambria" w:hAnsi="Cambria"/>
+          <w:sz w:val="24"/>
+          <w:szCs w:val="24"/>
+        </w:rPr>
+        <w:t>D</w:t>
       </w:r>
     </w:p>
     <w:p>
       <w:pPr>
         <w:pStyle w:val="ListParagraph"/>
         <w:numPr>
-          <w:ilvl w:val="1"/>
-          <w:numId w:val="24"/>
+          <w:ilvl w:val="2"/>
+          <w:numId w:val="33"/>
         </w:numPr>
-        <w:jc w:val="both"/>
         <w:rPr>
           <w:rFonts w:ascii="Cambria" w:hAnsi="Cambria"/>
+          <w:b/>
+          <w:bCs/>
+          <w:sz w:val="24"/>
+          <w:szCs w:val="24"/>
         </w:rPr>
       </w:pPr>
       <w:r>
         <w:rPr>
           <w:rFonts w:ascii="Cambria" w:hAnsi="Cambria"/>
-        </w:rPr>
-        <w:t>Search for other programmers using various parameters such as the first name, last name, company name, city, and country.</w:t>
+          <w:b/>
+          <w:bCs/>
+          <w:sz w:val="24"/>
+          <w:szCs w:val="24"/>
+        </w:rPr>
+        <w:t>Software (Minimum</w:t>
+      </w:r>
+      <w:r>
+        <w:rPr>
+          <w:rFonts w:ascii="Cambria" w:hAnsi="Cambria"/>
+          <w:b/>
+          <w:bCs/>
+          <w:sz w:val="24"/>
+          <w:szCs w:val="24"/>
+        </w:rPr>
+        <w:t>)</w:t>
+      </w:r>
+      <w:r>
+        <w:rPr>
+          <w:rFonts w:ascii="Cambria" w:hAnsi="Cambria"/>
+          <w:b/>
+          <w:bCs/>
+          <w:sz w:val="24"/>
+          <w:szCs w:val="24"/>
+        </w:rPr>
+        <w:br/>
+      </w:r>
+      <w:r>
+        <w:rPr>
+          <w:rFonts w:ascii="Cambria" w:hAnsi="Cambria"/>
+          <w:sz w:val="24"/>
+          <w:szCs w:val="24"/>
+        </w:rPr>
+        <w:t>Operating System: Windows 10 or Linux</w:t>
+      </w:r>
+      <w:r>
+        <w:rPr>
+          <w:rFonts w:ascii="Cambria" w:hAnsi="Cambria"/>
+          <w:sz w:val="24"/>
+          <w:szCs w:val="24"/>
+        </w:rPr>
+        <w:br/>
+        <w:t>Database: MySQL 8.0</w:t>
+      </w:r>
+      <w:r>
+        <w:rPr>
+          <w:rFonts w:ascii="Cambria" w:hAnsi="Cambria"/>
+          <w:sz w:val="24"/>
+          <w:szCs w:val="24"/>
+        </w:rPr>
+        <w:br/>
+        <w:t xml:space="preserve">Web Server: </w:t>
+      </w:r>
+      <w:r>
+        <w:rPr>
+          <w:rFonts w:ascii="Cambria" w:hAnsi="Cambria"/>
+          <w:sz w:val="24"/>
+          <w:szCs w:val="24"/>
+        </w:rPr>
+        <w:t xml:space="preserve">Apache </w:t>
+      </w:r>
+      <w:r>
+        <w:rPr>
+          <w:rFonts w:ascii="Cambria" w:hAnsi="Cambria"/>
+          <w:sz w:val="24"/>
+          <w:szCs w:val="24"/>
+        </w:rPr>
+        <w:t>Tomcat 9</w:t>
+      </w:r>
+      <w:r>
+        <w:rPr>
+          <w:rFonts w:ascii="Cambria" w:hAnsi="Cambria"/>
+          <w:sz w:val="24"/>
+          <w:szCs w:val="24"/>
+        </w:rPr>
+        <w:br/>
+      </w:r>
+      <w:r>
+        <w:rPr>
+          <w:rFonts w:ascii="Cambria" w:hAnsi="Cambria"/>
+          <w:sz w:val="24"/>
+          <w:szCs w:val="24"/>
+        </w:rPr>
+        <w:t>Java Version: Java 11</w:t>
+      </w:r>
+      <w:r>
+        <w:rPr>
+          <w:rFonts w:ascii="Cambria" w:hAnsi="Cambria"/>
+          <w:sz w:val="24"/>
+          <w:szCs w:val="24"/>
+        </w:rPr>
+        <w:t>.0.8</w:t>
       </w:r>
     </w:p>
     <w:p>
       <w:pPr>
         <w:pStyle w:val="ListParagraph"/>
         <w:numPr>
-          <w:ilvl w:val="1"/>
-          <w:numId w:val="24"/>
+          <w:ilvl w:val="2"/>
+          <w:numId w:val="33"/>
         </w:numPr>
-        <w:jc w:val="both"/>
         <w:rPr>
           <w:rFonts w:ascii="Cambria" w:hAnsi="Cambria"/>
+          <w:b/>
+          <w:bCs/>
+          <w:sz w:val="24"/>
+          <w:szCs w:val="24"/>
         </w:rPr>
       </w:pPr>
       <w:r>
         <w:rPr>
           <w:rFonts w:ascii="Cambria" w:hAnsi="Cambria"/>
-        </w:rPr>
-        <w:t>View the public profile of other programmers after searching them.</w:t>
-      </w:r>
-    </w:p>
-    <w:p>
-      <w:pPr>
-        <w:pStyle w:val="ListParagraph"/>
-        <w:numPr>
-          <w:ilvl w:val="1"/>
-          <w:numId w:val="24"/>
-        </w:numPr>
-        <w:jc w:val="both"/>
-        <w:rPr>
-          <w:rFonts w:ascii="Cambria" w:hAnsi="Cambria"/>
-        </w:rPr>
-      </w:pPr>
-      <w:r>
-        <w:rPr>
-          <w:rFonts w:ascii="Cambria" w:hAnsi="Cambria"/>
-        </w:rPr>
-        <w:t>Log in to the portal and retrieve forgotten passwords.</w:t>
-      </w:r>
-    </w:p>
-    <w:p>
-      <w:pPr>
-        <w:pStyle w:val="ListParagraph"/>
-        <w:numPr>
-          <w:ilvl w:val="1"/>
-          <w:numId w:val="24"/>
-        </w:numPr>
-        <w:jc w:val="both"/>
-        <w:rPr>
-          <w:rFonts w:ascii="Cambria" w:hAnsi="Cambria"/>
-        </w:rPr>
-      </w:pPr>
-      <w:r>
-        <w:rPr>
-          <w:rFonts w:ascii="Cambria" w:hAnsi="Cambria"/>
-        </w:rPr>
-        <w:t>Update their profile information after logging in.</w:t>
-      </w:r>
-    </w:p>
-    <w:p>
-      <w:pPr>
-        <w:ind w:left="1080" w:firstLine="360"/>
-        <w:jc w:val="both"/>
-        <w:rPr>
-          <w:rFonts w:ascii="Cambria" w:hAnsi="Cambria"/>
-        </w:rPr>
-      </w:pPr>
-      <w:r>
-        <w:rPr>
-          <w:rFonts w:ascii="Cambria" w:hAnsi="Cambria"/>
-        </w:rPr>
-        <w:t>Additional functionality that may be added include:</w:t>
+          <w:b/>
+          <w:bCs/>
+          <w:sz w:val="24"/>
+          <w:szCs w:val="24"/>
+        </w:rPr>
+        <w:t>Database</w:t>
+      </w:r>
+      <w:r>
+        <w:rPr>
+          <w:noProof/>
+        </w:rPr>
+        <w:drawing>
+          <wp:inline distT="0" distB="0" distL="0" distR="0" wp14:anchorId="2DD7BFEA" wp14:editId="64D6FCBC">
+            <wp:extent cx="4314848" cy="2872740"/>
+            <wp:effectExtent l="0" t="0" r="9525" b="3810"/>
+            <wp:docPr id="9" name="Picture 9" descr="A diagram of a flowchart&#10;&#10;Description automatically generated"/>
+            <wp:cNvGraphicFramePr>
+              <a:graphicFrameLocks xmlns:a="http://schemas.openxmlformats.org/drawingml/2006/main" noChangeAspect="1"/>
+            </wp:cNvGraphicFramePr>
+            <a:graphic xmlns:a="http://schemas.openxmlformats.org/drawingml/2006/main">
+              <a:graphicData uri="http://schemas.openxmlformats.org/drawingml/2006/picture">
+                <pic:pic xmlns:pic="http://schemas.openxmlformats.org/drawingml/2006/picture">
+                  <pic:nvPicPr>
+                    <pic:cNvPr id="9" name="Picture 9" descr="A diagram of a flowchart&#10;&#10;Description automatically generated"/>
+                    <pic:cNvPicPr/>
+                  </pic:nvPicPr>
+                  <pic:blipFill>
+                    <a:blip r:embed="rId13"/>
+                    <a:stretch>
+                      <a:fillRect/>
+                    </a:stretch>
+                  </pic:blipFill>
+                  <pic:spPr>
+                    <a:xfrm>
+                      <a:off x="0" y="0"/>
+                      <a:ext cx="4316933" cy="2874128"/>
+                    </a:xfrm>
+                    <a:prstGeom prst="rect">
+                      <a:avLst/>
+                    </a:prstGeom>
+                  </pic:spPr>
+                </pic:pic>
+              </a:graphicData>
+            </a:graphic>
+          </wp:inline>
+        </w:drawing>
       </w:r>
     </w:p>
     <w:p>
@@ -2966,18 +4559,25 @@
         <w:pStyle w:val="ListParagraph"/>
         <w:numPr>
           <w:ilvl w:val="0"/>
-          <w:numId w:val="29"/>
+          <w:numId w:val="33"/>
         </w:numPr>
-        <w:jc w:val="both"/>
         <w:rPr>
           <w:rFonts w:ascii="Cambria" w:hAnsi="Cambria"/>
+          <w:b/>
+          <w:bCs/>
+          <w:sz w:val="24"/>
+          <w:szCs w:val="24"/>
         </w:rPr>
       </w:pPr>
       <w:r>
         <w:rPr>
           <w:rFonts w:ascii="Cambria" w:hAnsi="Cambria"/>
-        </w:rPr>
-        <w:t>Sending messages to other programmers.</w:t>
+          <w:b/>
+          <w:bCs/>
+          <w:sz w:val="24"/>
+          <w:szCs w:val="24"/>
+        </w:rPr>
+        <w:t>Project Plan</w:t>
       </w:r>
     </w:p>
     <w:p>
@@ -2985,9 +4585,8 @@
         <w:pStyle w:val="ListParagraph"/>
         <w:numPr>
           <w:ilvl w:val="0"/>
-          <w:numId w:val="29"/>
+          <w:numId w:val="31"/>
         </w:numPr>
-        <w:jc w:val="both"/>
         <w:rPr>
           <w:rFonts w:ascii="Cambria" w:hAnsi="Cambria"/>
         </w:rPr>
@@ -2995,46 +4594,10 @@
       <w:r>
         <w:rPr>
           <w:rFonts w:ascii="Cambria" w:hAnsi="Cambria"/>
-        </w:rPr>
-        <w:t>Creating threads and posting replies to threads.</w:t>
-      </w:r>
-    </w:p>
-    <w:p>
-      <w:pPr>
-        <w:pStyle w:val="ListParagraph"/>
-        <w:numPr>
-          <w:ilvl w:val="0"/>
-          <w:numId w:val="29"/>
-        </w:numPr>
-        <w:jc w:val="both"/>
-        <w:rPr>
-          <w:rFonts w:ascii="Cambria" w:hAnsi="Cambria"/>
-        </w:rPr>
-      </w:pPr>
-      <w:r>
-        <w:rPr>
-          <w:rFonts w:ascii="Cambria" w:hAnsi="Cambria"/>
-        </w:rPr>
-        <w:t>Posting job opportunities on the portal.</w:t>
-      </w:r>
-    </w:p>
-    <w:p>
-      <w:pPr>
-        <w:pStyle w:val="ListParagraph"/>
-        <w:numPr>
-          <w:ilvl w:val="0"/>
-          <w:numId w:val="22"/>
-        </w:numPr>
-        <w:jc w:val="both"/>
-        <w:rPr>
-          <w:rFonts w:ascii="Cambria" w:hAnsi="Cambria"/>
-        </w:rPr>
-      </w:pPr>
-      <w:r>
-        <w:rPr>
-          <w:rFonts w:ascii="Cambria" w:hAnsi="Cambria"/>
-        </w:rPr>
-        <w:t>Administrator</w:t>
+          <w:b/>
+          <w:bCs/>
+        </w:rPr>
+        <w:t>Design Phase</w:t>
       </w:r>
     </w:p>
     <w:p>
@@ -3044,7 +4607,6 @@
           <w:ilvl w:val="1"/>
           <w:numId w:val="26"/>
         </w:numPr>
-        <w:jc w:val="both"/>
         <w:rPr>
           <w:rFonts w:ascii="Cambria" w:hAnsi="Cambria"/>
         </w:rPr>
@@ -3053,487 +4615,26 @@
         <w:rPr>
           <w:rFonts w:ascii="Cambria" w:hAnsi="Cambria"/>
         </w:rPr>
-        <w:t>Administer user data.</w:t>
-      </w:r>
-    </w:p>
-    <w:p>
-      <w:pPr>
-        <w:pStyle w:val="ListParagraph"/>
-        <w:numPr>
-          <w:ilvl w:val="1"/>
-          <w:numId w:val="26"/>
-        </w:numPr>
-        <w:jc w:val="both"/>
+        <w:t xml:space="preserve">During this phase, the design of the Community Portal will be finalized. This includes creating wireframes and </w:t>
+      </w:r>
+      <w:r>
         <w:rPr>
           <w:rFonts w:ascii="Cambria" w:hAnsi="Cambria"/>
         </w:rPr>
-      </w:pPr>
+        <w:t>mock-ups</w:t>
+      </w:r>
       <w:r>
         <w:rPr>
           <w:rFonts w:ascii="Cambria" w:hAnsi="Cambria"/>
         </w:rPr>
-        <w:t>Send bulk emails inviting programmers to register on the community portal.</w:t>
-      </w:r>
-    </w:p>
-    <w:p>
-      <w:pPr>
-        <w:ind w:firstLine="720"/>
-        <w:jc w:val="both"/>
+        <w:t xml:space="preserve"> for each page of the website, as well as finalizing </w:t>
+      </w:r>
+      <w:r>
         <w:rPr>
           <w:rFonts w:ascii="Cambria" w:hAnsi="Cambria"/>
         </w:rPr>
-      </w:pPr>
-      <w:r>
-        <w:rPr>
-          <w:rFonts w:ascii="Cambria" w:hAnsi="Cambria"/>
-        </w:rPr>
-        <w:t>The portal will consist of the following key pages:</w:t>
-      </w:r>
-    </w:p>
-    <w:p>
-      <w:pPr>
-        <w:pStyle w:val="ListParagraph"/>
-        <w:numPr>
-          <w:ilvl w:val="0"/>
-          <w:numId w:val="23"/>
-        </w:numPr>
-        <w:jc w:val="both"/>
-        <w:rPr>
-          <w:rFonts w:ascii="Cambria" w:hAnsi="Cambria"/>
-        </w:rPr>
-      </w:pPr>
-      <w:r>
-        <w:rPr>
-          <w:rFonts w:ascii="Cambria" w:hAnsi="Cambria"/>
-        </w:rPr>
-        <w:t>Community Portal Home Page</w:t>
-      </w:r>
-    </w:p>
-    <w:p>
-      <w:pPr>
-        <w:pStyle w:val="ListParagraph"/>
-        <w:numPr>
-          <w:ilvl w:val="0"/>
-          <w:numId w:val="23"/>
-        </w:numPr>
-        <w:jc w:val="both"/>
-        <w:rPr>
-          <w:rFonts w:ascii="Cambria" w:hAnsi="Cambria"/>
-        </w:rPr>
-      </w:pPr>
-      <w:r>
-        <w:rPr>
-          <w:rFonts w:ascii="Cambria" w:hAnsi="Cambria"/>
-        </w:rPr>
-        <w:t>Registration Page</w:t>
-      </w:r>
-    </w:p>
-    <w:p>
-      <w:pPr>
-        <w:pStyle w:val="ListParagraph"/>
-        <w:numPr>
-          <w:ilvl w:val="0"/>
-          <w:numId w:val="23"/>
-        </w:numPr>
-        <w:jc w:val="both"/>
-        <w:rPr>
-          <w:rFonts w:ascii="Cambria" w:hAnsi="Cambria"/>
-        </w:rPr>
-      </w:pPr>
-      <w:r>
-        <w:rPr>
-          <w:rFonts w:ascii="Cambria" w:hAnsi="Cambria"/>
-        </w:rPr>
-        <w:t>Registration Confirmation Page</w:t>
-      </w:r>
-    </w:p>
-    <w:p>
-      <w:pPr>
-        <w:pStyle w:val="ListParagraph"/>
-        <w:numPr>
-          <w:ilvl w:val="0"/>
-          <w:numId w:val="23"/>
-        </w:numPr>
-        <w:jc w:val="both"/>
-        <w:rPr>
-          <w:rFonts w:ascii="Cambria" w:hAnsi="Cambria"/>
-        </w:rPr>
-      </w:pPr>
-      <w:r>
-        <w:rPr>
-          <w:rFonts w:ascii="Cambria" w:hAnsi="Cambria"/>
-        </w:rPr>
-        <w:t>Update Profile Page</w:t>
-      </w:r>
-    </w:p>
-    <w:p>
-      <w:pPr>
-        <w:pStyle w:val="ListParagraph"/>
-        <w:numPr>
-          <w:ilvl w:val="0"/>
-          <w:numId w:val="23"/>
-        </w:numPr>
-        <w:jc w:val="both"/>
-        <w:rPr>
-          <w:rFonts w:ascii="Cambria" w:hAnsi="Cambria"/>
-        </w:rPr>
-      </w:pPr>
-      <w:r>
-        <w:rPr>
-          <w:rFonts w:ascii="Cambria" w:hAnsi="Cambria"/>
-        </w:rPr>
-        <w:t>Search Users Page</w:t>
-      </w:r>
-    </w:p>
-    <w:p>
-      <w:pPr>
-        <w:pStyle w:val="ListParagraph"/>
-        <w:numPr>
-          <w:ilvl w:val="0"/>
-          <w:numId w:val="23"/>
-        </w:numPr>
-        <w:jc w:val="both"/>
-        <w:rPr>
-          <w:rFonts w:ascii="Cambria" w:hAnsi="Cambria"/>
-        </w:rPr>
-      </w:pPr>
-      <w:r>
-        <w:rPr>
-          <w:rFonts w:ascii="Cambria" w:hAnsi="Cambria"/>
-        </w:rPr>
-        <w:t>List Search Results</w:t>
-      </w:r>
-    </w:p>
-    <w:p>
-      <w:pPr>
-        <w:pStyle w:val="ListParagraph"/>
-        <w:numPr>
-          <w:ilvl w:val="0"/>
-          <w:numId w:val="23"/>
-        </w:numPr>
-        <w:jc w:val="both"/>
-        <w:rPr>
-          <w:rFonts w:ascii="Cambria" w:hAnsi="Cambria"/>
-        </w:rPr>
-      </w:pPr>
-      <w:r>
-        <w:rPr>
-          <w:rFonts w:ascii="Cambria" w:hAnsi="Cambria"/>
-        </w:rPr>
-        <w:t>Public Profile Page</w:t>
-      </w:r>
-    </w:p>
-    <w:p>
-      <w:pPr>
-        <w:pStyle w:val="ListParagraph"/>
-        <w:numPr>
-          <w:ilvl w:val="0"/>
-          <w:numId w:val="23"/>
-        </w:numPr>
-        <w:jc w:val="both"/>
-        <w:rPr>
-          <w:rFonts w:ascii="Cambria" w:hAnsi="Cambria"/>
-        </w:rPr>
-      </w:pPr>
-      <w:r>
-        <w:rPr>
-          <w:rFonts w:ascii="Cambria" w:hAnsi="Cambria"/>
-        </w:rPr>
-        <w:t>Registration Confirmation Email</w:t>
-      </w:r>
-    </w:p>
-    <w:p>
-      <w:pPr>
-        <w:pStyle w:val="ListParagraph"/>
-        <w:numPr>
-          <w:ilvl w:val="0"/>
-          <w:numId w:val="23"/>
-        </w:numPr>
-        <w:jc w:val="both"/>
-        <w:rPr>
-          <w:rFonts w:ascii="Cambria" w:hAnsi="Cambria"/>
-        </w:rPr>
-      </w:pPr>
-      <w:r>
-        <w:rPr>
-          <w:rFonts w:ascii="Cambria" w:hAnsi="Cambria"/>
-        </w:rPr>
-        <w:t>Login Page</w:t>
-      </w:r>
-    </w:p>
-    <w:p>
-      <w:pPr>
-        <w:pStyle w:val="ListParagraph"/>
-        <w:numPr>
-          <w:ilvl w:val="0"/>
-          <w:numId w:val="23"/>
-        </w:numPr>
-        <w:jc w:val="both"/>
-        <w:rPr>
-          <w:rFonts w:ascii="Cambria" w:hAnsi="Cambria"/>
-        </w:rPr>
-      </w:pPr>
-      <w:r>
-        <w:rPr>
-          <w:rFonts w:ascii="Cambria" w:hAnsi="Cambria"/>
-        </w:rPr>
-        <w:t>Forget Password Page</w:t>
-      </w:r>
-    </w:p>
-    <w:p>
-      <w:pPr>
-        <w:pStyle w:val="ListParagraph"/>
-        <w:numPr>
-          <w:ilvl w:val="0"/>
-          <w:numId w:val="23"/>
-        </w:numPr>
-        <w:jc w:val="both"/>
-        <w:rPr>
-          <w:rFonts w:ascii="Cambria" w:hAnsi="Cambria"/>
-        </w:rPr>
-      </w:pPr>
-      <w:r>
-        <w:rPr>
-          <w:rFonts w:ascii="Cambria" w:hAnsi="Cambria"/>
-        </w:rPr>
-        <w:t>Forget Password Confirmation Page</w:t>
-      </w:r>
-    </w:p>
-    <w:p>
-      <w:pPr>
-        <w:ind w:firstLine="720"/>
-        <w:jc w:val="both"/>
-        <w:rPr>
-          <w:rFonts w:ascii="Cambria" w:hAnsi="Cambria"/>
-        </w:rPr>
-      </w:pPr>
-      <w:r>
-        <w:rPr>
-          <w:rFonts w:ascii="Cambria" w:hAnsi="Cambria"/>
-        </w:rPr>
-        <w:t>Additional functionality that may be added include:</w:t>
-      </w:r>
-    </w:p>
-    <w:p>
-      <w:pPr>
-        <w:pStyle w:val="ListParagraph"/>
-        <w:numPr>
-          <w:ilvl w:val="0"/>
-          <w:numId w:val="30"/>
-        </w:numPr>
-        <w:jc w:val="both"/>
-        <w:rPr>
-          <w:rFonts w:ascii="Cambria" w:hAnsi="Cambria"/>
-        </w:rPr>
-      </w:pPr>
-      <w:r>
-        <w:rPr>
-          <w:rFonts w:ascii="Cambria" w:hAnsi="Cambria"/>
-        </w:rPr>
-        <w:t>Send Messages</w:t>
-      </w:r>
-    </w:p>
-    <w:p>
-      <w:pPr>
-        <w:pStyle w:val="ListParagraph"/>
-        <w:numPr>
-          <w:ilvl w:val="0"/>
-          <w:numId w:val="30"/>
-        </w:numPr>
-        <w:jc w:val="both"/>
-        <w:rPr>
-          <w:rFonts w:ascii="Cambria" w:hAnsi="Cambria"/>
-        </w:rPr>
-      </w:pPr>
-      <w:r>
-        <w:rPr>
-          <w:rFonts w:ascii="Cambria" w:hAnsi="Cambria"/>
-        </w:rPr>
-        <w:t>Read Messages</w:t>
-      </w:r>
-    </w:p>
-    <w:p>
-      <w:pPr>
-        <w:pStyle w:val="ListParagraph"/>
-        <w:numPr>
-          <w:ilvl w:val="0"/>
-          <w:numId w:val="30"/>
-        </w:numPr>
-        <w:jc w:val="both"/>
-        <w:rPr>
-          <w:rFonts w:ascii="Cambria" w:hAnsi="Cambria"/>
-        </w:rPr>
-      </w:pPr>
-      <w:r>
-        <w:rPr>
-          <w:rFonts w:ascii="Cambria" w:hAnsi="Cambria"/>
-        </w:rPr>
-        <w:t>Post in Message Board</w:t>
-      </w:r>
-    </w:p>
-    <w:p>
-      <w:pPr>
-        <w:pStyle w:val="ListParagraph"/>
-        <w:numPr>
-          <w:ilvl w:val="0"/>
-          <w:numId w:val="30"/>
-        </w:numPr>
-        <w:jc w:val="both"/>
-        <w:rPr>
-          <w:rFonts w:ascii="Cambria" w:hAnsi="Cambria"/>
-        </w:rPr>
-      </w:pPr>
-      <w:r>
-        <w:rPr>
-          <w:rFonts w:ascii="Cambria" w:hAnsi="Cambria"/>
-        </w:rPr>
-        <w:t>List Message Board</w:t>
-      </w:r>
-    </w:p>
-    <w:p>
-      <w:pPr>
-        <w:pStyle w:val="ListParagraph"/>
-        <w:numPr>
-          <w:ilvl w:val="0"/>
-          <w:numId w:val="30"/>
-        </w:numPr>
-        <w:jc w:val="both"/>
-        <w:rPr>
-          <w:rFonts w:ascii="Cambria" w:hAnsi="Cambria"/>
-        </w:rPr>
-      </w:pPr>
-      <w:r>
-        <w:rPr>
-          <w:rFonts w:ascii="Cambria" w:hAnsi="Cambria"/>
-        </w:rPr>
-        <w:t>Read a Thread</w:t>
-      </w:r>
-    </w:p>
-    <w:p>
-      <w:pPr>
-        <w:pStyle w:val="ListParagraph"/>
-        <w:numPr>
-          <w:ilvl w:val="0"/>
-          <w:numId w:val="30"/>
-        </w:numPr>
-        <w:jc w:val="both"/>
-        <w:rPr>
-          <w:rFonts w:ascii="Cambria" w:hAnsi="Cambria"/>
-        </w:rPr>
-      </w:pPr>
-      <w:r>
-        <w:rPr>
-          <w:rFonts w:ascii="Cambria" w:hAnsi="Cambria"/>
-        </w:rPr>
-        <w:t>Post Job Opportunities</w:t>
-      </w:r>
-    </w:p>
-    <w:p>
-      <w:pPr>
-        <w:pStyle w:val="ListParagraph"/>
-        <w:numPr>
-          <w:ilvl w:val="0"/>
-          <w:numId w:val="30"/>
-        </w:numPr>
-        <w:jc w:val="both"/>
-        <w:rPr>
-          <w:rFonts w:ascii="Cambria" w:hAnsi="Cambria"/>
-        </w:rPr>
-      </w:pPr>
-      <w:r>
-        <w:rPr>
-          <w:rFonts w:ascii="Cambria" w:hAnsi="Cambria"/>
-        </w:rPr>
-        <w:t>List Job Opportunities &amp; Responses</w:t>
-      </w:r>
-    </w:p>
-    <w:p>
-      <w:pPr>
-        <w:pStyle w:val="ListParagraph"/>
-        <w:rPr>
-          <w:rFonts w:ascii="Cambria" w:hAnsi="Cambria"/>
-          <w:b/>
-          <w:bCs/>
-          <w:sz w:val="24"/>
-          <w:szCs w:val="24"/>
-        </w:rPr>
-      </w:pPr>
-    </w:p>
-    <w:p>
-      <w:pPr>
-        <w:pStyle w:val="ListParagraph"/>
-        <w:numPr>
-          <w:ilvl w:val="0"/>
-          <w:numId w:val="33"/>
-        </w:numPr>
-        <w:rPr>
-          <w:rFonts w:ascii="Cambria" w:hAnsi="Cambria"/>
-          <w:b/>
-          <w:bCs/>
-          <w:sz w:val="24"/>
-          <w:szCs w:val="24"/>
-        </w:rPr>
-      </w:pPr>
-      <w:r>
-        <w:rPr>
-          <w:rFonts w:ascii="Cambria" w:hAnsi="Cambria"/>
-          <w:b/>
-          <w:bCs/>
-          <w:sz w:val="24"/>
-          <w:szCs w:val="24"/>
-        </w:rPr>
         <w:lastRenderedPageBreak/>
-        <w:t>Project Plan</w:t>
-      </w:r>
-    </w:p>
-    <w:p>
-      <w:pPr>
-        <w:pStyle w:val="ListParagraph"/>
-        <w:numPr>
-          <w:ilvl w:val="0"/>
-          <w:numId w:val="31"/>
-        </w:numPr>
-        <w:rPr>
-          <w:rFonts w:ascii="Cambria" w:hAnsi="Cambria"/>
-        </w:rPr>
-      </w:pPr>
-      <w:r>
-        <w:rPr>
-          <w:rFonts w:ascii="Cambria" w:hAnsi="Cambria"/>
-          <w:b/>
-          <w:bCs/>
-        </w:rPr>
-        <w:t>Design Phase</w:t>
-      </w:r>
-    </w:p>
-    <w:p>
-      <w:pPr>
-        <w:pStyle w:val="ListParagraph"/>
-        <w:numPr>
-          <w:ilvl w:val="1"/>
-          <w:numId w:val="26"/>
-        </w:numPr>
-        <w:rPr>
-          <w:rFonts w:ascii="Cambria" w:hAnsi="Cambria"/>
-        </w:rPr>
-      </w:pPr>
-      <w:r>
-        <w:rPr>
-          <w:rFonts w:ascii="Cambria" w:hAnsi="Cambria"/>
-        </w:rPr>
-        <w:t xml:space="preserve">During this phase, the design of the Community Portal will be finalized. This includes creating wireframes and </w:t>
-      </w:r>
-      <w:r>
-        <w:rPr>
-          <w:rFonts w:ascii="Cambria" w:hAnsi="Cambria"/>
-        </w:rPr>
-        <w:t>mock-ups</w:t>
-      </w:r>
-      <w:r>
-        <w:rPr>
-          <w:rFonts w:ascii="Cambria" w:hAnsi="Cambria"/>
-        </w:rPr>
-        <w:t xml:space="preserve"> for each page of the website, as well as finalizing the layout and user interface. The design team will work closely with the development team to ensure that the design is feasible and can be implemented using the chosen tech stack (ReactJS, Bootstrap, Spring Boot, MySQL).</w:t>
+        <w:t>the layout and user interface. The design team will work closely with the development team to ensure that the design is feasible and can be implemented using the chosen tech stack (ReactJS, Bootstrap, Spring Boot, MySQL).</w:t>
       </w:r>
     </w:p>
     <w:p>
@@ -4636,7 +5737,7 @@
         <w:rFonts w:hint="default"/>
       </w:rPr>
     </w:lvl>
-    <w:lvl w:ilvl="1" w:tplc="FFFFFFFF" w:tentative="1">
+    <w:lvl w:ilvl="1" w:tplc="FFFFFFFF">
       <w:start w:val="1"/>
       <w:numFmt w:val="lowerLetter"/>
       <w:lvlText w:val="%2."/>
@@ -4645,7 +5746,7 @@
         <w:ind w:left="1440" w:hanging="360"/>
       </w:pPr>
     </w:lvl>
-    <w:lvl w:ilvl="2" w:tplc="FFFFFFFF" w:tentative="1">
+    <w:lvl w:ilvl="2" w:tplc="FFFFFFFF">
       <w:start w:val="1"/>
       <w:numFmt w:val="lowerRoman"/>
       <w:lvlText w:val="%3."/>
@@ -4654,7 +5755,7 @@
         <w:ind w:left="2160" w:hanging="180"/>
       </w:pPr>
     </w:lvl>
-    <w:lvl w:ilvl="3" w:tplc="FFFFFFFF" w:tentative="1">
+    <w:lvl w:ilvl="3" w:tplc="FFFFFFFF">
       <w:start w:val="1"/>
       <w:numFmt w:val="decimal"/>
       <w:lvlText w:val="%4."/>

</xml_diff>

<commit_message>
Added finalized assignment 1
</commit_message>
<xml_diff>
--- a/10. AIM/BDSE07-AIM-0922_FrancisAbarca_A1/BDSE07-AIM-0922_FrancisAbarca_A1.docx
+++ b/10. AIM/BDSE07-AIM-0922_FrancisAbarca_A1/BDSE07-AIM-0922_FrancisAbarca_A1.docx
@@ -5634,6 +5634,365 @@
         </w:rPr>
         <w:t>Scenario Name: User Login</w:t>
       </w:r>
+      <w:r>
+        <w:rPr>
+          <w:noProof/>
+        </w:rPr>
+        <w:t xml:space="preserve"> </w:t>
+      </w:r>
+    </w:p>
+    <w:tbl>
+      <w:tblPr>
+        <w:tblStyle w:val="TableGrid"/>
+        <w:tblW w:w="0" w:type="auto"/>
+        <w:tblInd w:w="2160" w:type="dxa"/>
+        <w:tblLook w:val="04A0" w:firstRow="1" w:lastRow="0" w:firstColumn="1" w:lastColumn="0" w:noHBand="0" w:noVBand="1"/>
+      </w:tblPr>
+      <w:tblGrid>
+        <w:gridCol w:w="535"/>
+        <w:gridCol w:w="6321"/>
+      </w:tblGrid>
+      <w:tr>
+        <w:tc>
+          <w:tcPr>
+            <w:tcW w:w="535" w:type="dxa"/>
+          </w:tcPr>
+          <w:p>
+            <w:pPr>
+              <w:pStyle w:val="ListParagraph"/>
+              <w:ind w:left="0"/>
+              <w:rPr>
+                <w:rFonts w:ascii="Cambria" w:hAnsi="Cambria"/>
+                <w:noProof/>
+                <w:sz w:val="24"/>
+                <w:szCs w:val="24"/>
+              </w:rPr>
+            </w:pPr>
+            <w:r>
+              <w:rPr>
+                <w:rFonts w:ascii="Cambria" w:hAnsi="Cambria"/>
+                <w:noProof/>
+                <w:sz w:val="24"/>
+                <w:szCs w:val="24"/>
+              </w:rPr>
+              <w:t>No</w:t>
+            </w:r>
+          </w:p>
+        </w:tc>
+        <w:tc>
+          <w:tcPr>
+            <w:tcW w:w="6321" w:type="dxa"/>
+          </w:tcPr>
+          <w:p>
+            <w:pPr>
+              <w:pStyle w:val="ListParagraph"/>
+              <w:ind w:left="0"/>
+              <w:rPr>
+                <w:rFonts w:ascii="Cambria" w:hAnsi="Cambria"/>
+                <w:noProof/>
+                <w:sz w:val="24"/>
+                <w:szCs w:val="24"/>
+              </w:rPr>
+            </w:pPr>
+            <w:r>
+              <w:rPr>
+                <w:rFonts w:ascii="Cambria" w:hAnsi="Cambria"/>
+                <w:noProof/>
+                <w:sz w:val="24"/>
+                <w:szCs w:val="24"/>
+              </w:rPr>
+              <w:t>Ideas</w:t>
+            </w:r>
+          </w:p>
+        </w:tc>
+      </w:tr>
+      <w:tr>
+        <w:tc>
+          <w:tcPr>
+            <w:tcW w:w="535" w:type="dxa"/>
+          </w:tcPr>
+          <w:p>
+            <w:pPr>
+              <w:pStyle w:val="ListParagraph"/>
+              <w:ind w:left="0"/>
+              <w:rPr>
+                <w:rFonts w:ascii="Cambria" w:hAnsi="Cambria"/>
+                <w:noProof/>
+                <w:sz w:val="24"/>
+                <w:szCs w:val="24"/>
+              </w:rPr>
+            </w:pPr>
+            <w:r>
+              <w:rPr>
+                <w:rFonts w:ascii="Cambria" w:hAnsi="Cambria"/>
+                <w:noProof/>
+                <w:sz w:val="24"/>
+                <w:szCs w:val="24"/>
+              </w:rPr>
+              <w:t>1</w:t>
+            </w:r>
+          </w:p>
+        </w:tc>
+        <w:tc>
+          <w:tcPr>
+            <w:tcW w:w="6321" w:type="dxa"/>
+          </w:tcPr>
+          <w:p>
+            <w:pPr>
+              <w:pStyle w:val="ListParagraph"/>
+              <w:ind w:left="0"/>
+              <w:rPr>
+                <w:rFonts w:ascii="Cambria" w:hAnsi="Cambria"/>
+                <w:noProof/>
+                <w:sz w:val="24"/>
+                <w:szCs w:val="24"/>
+              </w:rPr>
+            </w:pPr>
+            <w:r>
+              <w:rPr>
+                <w:rFonts w:ascii="Cambria" w:hAnsi="Cambria"/>
+                <w:noProof/>
+                <w:sz w:val="24"/>
+                <w:szCs w:val="24"/>
+              </w:rPr>
+              <w:t>Allan wants to log-on onto his newly created ABC Jobs account. He opens the ABC Jobs website then clicks on Login at the upper-right corner.</w:t>
+            </w:r>
+            <w:r>
+              <w:rPr>
+                <w:rFonts w:ascii="Cambria" w:hAnsi="Cambria"/>
+                <w:noProof/>
+                <w:sz w:val="24"/>
+                <w:szCs w:val="24"/>
+              </w:rPr>
+              <w:t xml:space="preserve"> Allan enters his email and password then clicks on Login. He will then be redirected immediately to his Dashboard page.</w:t>
+            </w:r>
+          </w:p>
+        </w:tc>
+      </w:tr>
+    </w:tbl>
+    <w:p>
+      <w:pPr>
+        <w:pStyle w:val="ListParagraph"/>
+        <w:ind w:left="2160"/>
+        <w:rPr>
+          <w:noProof/>
+        </w:rPr>
+      </w:pPr>
+    </w:p>
+    <w:p>
+      <w:pPr>
+        <w:pStyle w:val="ListParagraph"/>
+        <w:ind w:left="2160"/>
+        <w:rPr>
+          <w:rFonts w:ascii="Cambria" w:hAnsi="Cambria"/>
+          <w:b/>
+          <w:bCs/>
+          <w:sz w:val="24"/>
+          <w:szCs w:val="24"/>
+        </w:rPr>
+      </w:pPr>
+      <w:r>
+        <w:rPr>
+          <w:noProof/>
+        </w:rPr>
+        <w:drawing>
+          <wp:inline distT="0" distB="0" distL="0" distR="0" wp14:anchorId="29712439" wp14:editId="5178D4C2">
+            <wp:extent cx="4373880" cy="4641333"/>
+            <wp:effectExtent l="0" t="0" r="7620" b="6985"/>
+            <wp:docPr id="651598987" name="Picture 1"/>
+            <wp:cNvGraphicFramePr>
+              <a:graphicFrameLocks xmlns:a="http://schemas.openxmlformats.org/drawingml/2006/main" noChangeAspect="1"/>
+            </wp:cNvGraphicFramePr>
+            <a:graphic xmlns:a="http://schemas.openxmlformats.org/drawingml/2006/main">
+              <a:graphicData uri="http://schemas.openxmlformats.org/drawingml/2006/picture">
+                <pic:pic xmlns:pic="http://schemas.openxmlformats.org/drawingml/2006/picture">
+                  <pic:nvPicPr>
+                    <pic:cNvPr id="651598987" name="Picture 1"/>
+                    <pic:cNvPicPr/>
+                  </pic:nvPicPr>
+                  <pic:blipFill>
+                    <a:blip r:embed="rId26" cstate="print">
+                      <a:extLst>
+                        <a:ext uri="{28A0092B-C50C-407E-A947-70E740481C1C}">
+                          <a14:useLocalDpi xmlns:a14="http://schemas.microsoft.com/office/drawing/2010/main" val="0"/>
+                        </a:ext>
+                      </a:extLst>
+                    </a:blip>
+                    <a:stretch>
+                      <a:fillRect/>
+                    </a:stretch>
+                  </pic:blipFill>
+                  <pic:spPr>
+                    <a:xfrm>
+                      <a:off x="0" y="0"/>
+                      <a:ext cx="4381407" cy="4649320"/>
+                    </a:xfrm>
+                    <a:prstGeom prst="rect">
+                      <a:avLst/>
+                    </a:prstGeom>
+                  </pic:spPr>
+                </pic:pic>
+              </a:graphicData>
+            </a:graphic>
+          </wp:inline>
+        </w:drawing>
+      </w:r>
+    </w:p>
+    <w:p>
+      <w:pPr>
+        <w:pStyle w:val="ListParagraph"/>
+        <w:ind w:left="2160"/>
+        <w:rPr>
+          <w:rFonts w:ascii="Cambria" w:hAnsi="Cambria"/>
+          <w:b/>
+          <w:bCs/>
+          <w:sz w:val="24"/>
+          <w:szCs w:val="24"/>
+        </w:rPr>
+      </w:pPr>
+    </w:p>
+    <w:p>
+      <w:pPr>
+        <w:pStyle w:val="ListParagraph"/>
+        <w:ind w:left="2160"/>
+        <w:rPr>
+          <w:rFonts w:ascii="Cambria" w:hAnsi="Cambria"/>
+          <w:b/>
+          <w:bCs/>
+          <w:sz w:val="24"/>
+          <w:szCs w:val="24"/>
+        </w:rPr>
+      </w:pPr>
+    </w:p>
+    <w:p>
+      <w:pPr>
+        <w:pStyle w:val="ListParagraph"/>
+        <w:ind w:left="2160"/>
+        <w:rPr>
+          <w:rFonts w:ascii="Cambria" w:hAnsi="Cambria"/>
+          <w:b/>
+          <w:bCs/>
+          <w:sz w:val="24"/>
+          <w:szCs w:val="24"/>
+        </w:rPr>
+      </w:pPr>
+    </w:p>
+    <w:p>
+      <w:pPr>
+        <w:pStyle w:val="ListParagraph"/>
+        <w:ind w:left="2160"/>
+        <w:rPr>
+          <w:rFonts w:ascii="Cambria" w:hAnsi="Cambria"/>
+          <w:b/>
+          <w:bCs/>
+          <w:sz w:val="24"/>
+          <w:szCs w:val="24"/>
+        </w:rPr>
+      </w:pPr>
+    </w:p>
+    <w:p>
+      <w:pPr>
+        <w:pStyle w:val="ListParagraph"/>
+        <w:ind w:left="2160"/>
+        <w:rPr>
+          <w:rFonts w:ascii="Cambria" w:hAnsi="Cambria"/>
+          <w:b/>
+          <w:bCs/>
+          <w:sz w:val="24"/>
+          <w:szCs w:val="24"/>
+        </w:rPr>
+      </w:pPr>
+    </w:p>
+    <w:p>
+      <w:pPr>
+        <w:pStyle w:val="ListParagraph"/>
+        <w:ind w:left="2160"/>
+        <w:rPr>
+          <w:rFonts w:ascii="Cambria" w:hAnsi="Cambria"/>
+          <w:b/>
+          <w:bCs/>
+          <w:sz w:val="24"/>
+          <w:szCs w:val="24"/>
+        </w:rPr>
+      </w:pPr>
+    </w:p>
+    <w:p>
+      <w:pPr>
+        <w:pStyle w:val="ListParagraph"/>
+        <w:ind w:left="2160"/>
+        <w:rPr>
+          <w:rFonts w:ascii="Cambria" w:hAnsi="Cambria"/>
+          <w:b/>
+          <w:bCs/>
+          <w:sz w:val="24"/>
+          <w:szCs w:val="24"/>
+        </w:rPr>
+      </w:pPr>
+    </w:p>
+    <w:p>
+      <w:pPr>
+        <w:pStyle w:val="ListParagraph"/>
+        <w:ind w:left="2160"/>
+        <w:rPr>
+          <w:rFonts w:ascii="Cambria" w:hAnsi="Cambria"/>
+          <w:b/>
+          <w:bCs/>
+          <w:sz w:val="24"/>
+          <w:szCs w:val="24"/>
+        </w:rPr>
+      </w:pPr>
+    </w:p>
+    <w:p>
+      <w:pPr>
+        <w:pStyle w:val="ListParagraph"/>
+        <w:ind w:left="2160"/>
+        <w:rPr>
+          <w:rFonts w:ascii="Cambria" w:hAnsi="Cambria"/>
+          <w:b/>
+          <w:bCs/>
+          <w:sz w:val="24"/>
+          <w:szCs w:val="24"/>
+        </w:rPr>
+      </w:pPr>
+    </w:p>
+    <w:p>
+      <w:pPr>
+        <w:pStyle w:val="ListParagraph"/>
+        <w:ind w:left="2160"/>
+        <w:rPr>
+          <w:rFonts w:ascii="Cambria" w:hAnsi="Cambria"/>
+          <w:b/>
+          <w:bCs/>
+          <w:sz w:val="24"/>
+          <w:szCs w:val="24"/>
+        </w:rPr>
+      </w:pPr>
+    </w:p>
+    <w:p>
+      <w:pPr>
+        <w:pStyle w:val="ListParagraph"/>
+        <w:ind w:left="2160"/>
+        <w:rPr>
+          <w:rFonts w:ascii="Cambria" w:hAnsi="Cambria"/>
+          <w:b/>
+          <w:bCs/>
+          <w:sz w:val="24"/>
+          <w:szCs w:val="24"/>
+        </w:rPr>
+      </w:pPr>
+    </w:p>
+    <w:p>
+      <w:pPr>
+        <w:pStyle w:val="ListParagraph"/>
+        <w:ind w:left="2160"/>
+        <w:rPr>
+          <w:rFonts w:ascii="Cambria" w:hAnsi="Cambria"/>
+          <w:b/>
+          <w:bCs/>
+          <w:sz w:val="24"/>
+          <w:szCs w:val="24"/>
+        </w:rPr>
+      </w:pPr>
     </w:p>
     <w:p>
       <w:pPr>
@@ -5671,6 +6030,7 @@
           <w:sz w:val="24"/>
           <w:szCs w:val="24"/>
         </w:rPr>
+        <w:lastRenderedPageBreak/>
         <w:t>Persona</w:t>
       </w:r>
     </w:p>
@@ -5692,6 +6052,68 @@
       <w:r>
         <w:rPr>
           <w:rFonts w:ascii="Cambria" w:hAnsi="Cambria"/>
+          <w:sz w:val="24"/>
+          <w:szCs w:val="24"/>
+        </w:rPr>
+        <w:drawing>
+          <wp:anchor distT="0" distB="0" distL="114300" distR="114300" simplePos="0" relativeHeight="251662336" behindDoc="0" locked="0" layoutInCell="1" allowOverlap="1" wp14:anchorId="723BECCE" wp14:editId="7DCE38DF">
+            <wp:simplePos x="0" y="0"/>
+            <wp:positionH relativeFrom="column">
+              <wp:posOffset>4290060</wp:posOffset>
+            </wp:positionH>
+            <wp:positionV relativeFrom="paragraph">
+              <wp:posOffset>41910</wp:posOffset>
+            </wp:positionV>
+            <wp:extent cx="1318260" cy="1102944"/>
+            <wp:effectExtent l="0" t="0" r="0" b="2540"/>
+            <wp:wrapNone/>
+            <wp:docPr id="871547350" name="Picture 1" descr="A person with a beard and glasses smiling&#10;&#10;Description automatically generated"/>
+            <wp:cNvGraphicFramePr>
+              <a:graphicFrameLocks xmlns:a="http://schemas.openxmlformats.org/drawingml/2006/main" noChangeAspect="1"/>
+            </wp:cNvGraphicFramePr>
+            <a:graphic xmlns:a="http://schemas.openxmlformats.org/drawingml/2006/main">
+              <a:graphicData uri="http://schemas.openxmlformats.org/drawingml/2006/picture">
+                <pic:pic xmlns:pic="http://schemas.openxmlformats.org/drawingml/2006/picture">
+                  <pic:nvPicPr>
+                    <pic:cNvPr id="871547350" name="Picture 1" descr="A person with a beard and glasses smiling&#10;&#10;Description automatically generated"/>
+                    <pic:cNvPicPr/>
+                  </pic:nvPicPr>
+                  <pic:blipFill>
+                    <a:blip r:embed="rId27">
+                      <a:extLst>
+                        <a:ext uri="{28A0092B-C50C-407E-A947-70E740481C1C}">
+                          <a14:useLocalDpi xmlns:a14="http://schemas.microsoft.com/office/drawing/2010/main" val="0"/>
+                        </a:ext>
+                      </a:extLst>
+                    </a:blip>
+                    <a:stretch>
+                      <a:fillRect/>
+                    </a:stretch>
+                  </pic:blipFill>
+                  <pic:spPr>
+                    <a:xfrm>
+                      <a:off x="0" y="0"/>
+                      <a:ext cx="1318260" cy="1102944"/>
+                    </a:xfrm>
+                    <a:prstGeom prst="rect">
+                      <a:avLst/>
+                    </a:prstGeom>
+                  </pic:spPr>
+                </pic:pic>
+              </a:graphicData>
+            </a:graphic>
+            <wp14:sizeRelH relativeFrom="margin">
+              <wp14:pctWidth>0</wp14:pctWidth>
+            </wp14:sizeRelH>
+            <wp14:sizeRelV relativeFrom="margin">
+              <wp14:pctHeight>0</wp14:pctHeight>
+            </wp14:sizeRelV>
+          </wp:anchor>
+        </w:drawing>
+      </w:r>
+      <w:r>
+        <w:rPr>
+          <w:rFonts w:ascii="Cambria" w:hAnsi="Cambria"/>
           <w:b/>
           <w:bCs/>
           <w:sz w:val="24"/>
@@ -5700,6 +6122,456 @@
         <w:t>Software Engineer</w:t>
       </w:r>
     </w:p>
+    <w:p>
+      <w:pPr>
+        <w:pStyle w:val="ListParagraph"/>
+        <w:ind w:left="2160"/>
+        <w:rPr>
+          <w:rFonts w:ascii="Cambria" w:hAnsi="Cambria"/>
+          <w:sz w:val="24"/>
+          <w:szCs w:val="24"/>
+        </w:rPr>
+      </w:pPr>
+      <w:r>
+        <w:rPr>
+          <w:rFonts w:ascii="Cambria" w:hAnsi="Cambria"/>
+          <w:sz w:val="24"/>
+          <w:szCs w:val="24"/>
+        </w:rPr>
+        <w:t xml:space="preserve">Name:  </w:t>
+      </w:r>
+      <w:r>
+        <w:rPr>
+          <w:rFonts w:ascii="Cambria" w:hAnsi="Cambria"/>
+          <w:sz w:val="24"/>
+          <w:szCs w:val="24"/>
+        </w:rPr>
+        <w:t>John Doe</w:t>
+      </w:r>
+      <w:r>
+        <w:rPr>
+          <w:noProof/>
+        </w:rPr>
+        <w:t xml:space="preserve"> </w:t>
+      </w:r>
+    </w:p>
+    <w:p>
+      <w:pPr>
+        <w:pStyle w:val="ListParagraph"/>
+        <w:ind w:left="2160"/>
+        <w:rPr>
+          <w:rFonts w:ascii="Cambria" w:hAnsi="Cambria"/>
+          <w:sz w:val="24"/>
+          <w:szCs w:val="24"/>
+        </w:rPr>
+      </w:pPr>
+    </w:p>
+    <w:p>
+      <w:pPr>
+        <w:pStyle w:val="ListParagraph"/>
+        <w:ind w:left="2160"/>
+        <w:rPr>
+          <w:rFonts w:ascii="Cambria" w:hAnsi="Cambria"/>
+          <w:sz w:val="24"/>
+          <w:szCs w:val="24"/>
+        </w:rPr>
+      </w:pPr>
+      <w:r>
+        <w:rPr>
+          <w:rFonts w:ascii="Cambria" w:hAnsi="Cambria"/>
+          <w:sz w:val="24"/>
+          <w:szCs w:val="24"/>
+        </w:rPr>
+        <w:t>Age: 27</w:t>
+      </w:r>
+    </w:p>
+    <w:p>
+      <w:pPr>
+        <w:pStyle w:val="ListParagraph"/>
+        <w:ind w:left="2160"/>
+        <w:rPr>
+          <w:rFonts w:ascii="Cambria" w:hAnsi="Cambria"/>
+          <w:sz w:val="24"/>
+          <w:szCs w:val="24"/>
+        </w:rPr>
+      </w:pPr>
+    </w:p>
+    <w:p>
+      <w:pPr>
+        <w:pStyle w:val="ListParagraph"/>
+        <w:ind w:left="2160"/>
+        <w:rPr>
+          <w:rFonts w:ascii="Cambria" w:hAnsi="Cambria"/>
+          <w:sz w:val="24"/>
+          <w:szCs w:val="24"/>
+        </w:rPr>
+      </w:pPr>
+      <w:r>
+        <w:rPr>
+          <w:rFonts w:ascii="Cambria" w:hAnsi="Cambria"/>
+          <w:sz w:val="24"/>
+          <w:szCs w:val="24"/>
+        </w:rPr>
+        <w:t>Occupation: Software Engineer</w:t>
+      </w:r>
+    </w:p>
+    <w:p>
+      <w:pPr>
+        <w:pStyle w:val="ListParagraph"/>
+        <w:ind w:left="2160"/>
+        <w:rPr>
+          <w:rFonts w:ascii="Cambria" w:hAnsi="Cambria"/>
+          <w:sz w:val="24"/>
+          <w:szCs w:val="24"/>
+        </w:rPr>
+      </w:pPr>
+    </w:p>
+    <w:p>
+      <w:pPr>
+        <w:pStyle w:val="ListParagraph"/>
+        <w:ind w:left="2160"/>
+        <w:jc w:val="both"/>
+        <w:rPr>
+          <w:rFonts w:ascii="Cambria" w:hAnsi="Cambria"/>
+          <w:sz w:val="24"/>
+          <w:szCs w:val="24"/>
+        </w:rPr>
+      </w:pPr>
+      <w:r>
+        <w:rPr>
+          <w:rFonts w:ascii="Cambria" w:hAnsi="Cambria"/>
+          <w:sz w:val="24"/>
+          <w:szCs w:val="24"/>
+        </w:rPr>
+        <w:t xml:space="preserve">Background: </w:t>
+      </w:r>
+      <w:r>
+        <w:rPr>
+          <w:rFonts w:ascii="Cambria" w:hAnsi="Cambria"/>
+          <w:sz w:val="24"/>
+          <w:szCs w:val="24"/>
+        </w:rPr>
+        <w:t>John Doe</w:t>
+      </w:r>
+      <w:r>
+        <w:rPr>
+          <w:rFonts w:ascii="Cambria" w:hAnsi="Cambria"/>
+          <w:sz w:val="24"/>
+          <w:szCs w:val="24"/>
+        </w:rPr>
+        <w:t xml:space="preserve"> has been a programmer for 14 years with experience spanning from Java to Swift. He has developed a lot of groundbreaking projects for both Microsoft, Apple and Google and a few startup companies from Silicon Valley. He aspires to </w:t>
+      </w:r>
+      <w:r>
+        <w:rPr>
+          <w:rFonts w:ascii="Cambria" w:hAnsi="Cambria"/>
+          <w:sz w:val="24"/>
+          <w:szCs w:val="24"/>
+        </w:rPr>
+        <w:t>apply for</w:t>
+      </w:r>
+      <w:r>
+        <w:rPr>
+          <w:rFonts w:ascii="Cambria" w:hAnsi="Cambria"/>
+          <w:sz w:val="24"/>
+          <w:szCs w:val="24"/>
+        </w:rPr>
+        <w:t xml:space="preserve"> more jobs </w:t>
+      </w:r>
+      <w:r>
+        <w:rPr>
+          <w:rFonts w:ascii="Cambria" w:hAnsi="Cambria"/>
+          <w:sz w:val="24"/>
+          <w:szCs w:val="24"/>
+        </w:rPr>
+        <w:t>to</w:t>
+      </w:r>
+      <w:r>
+        <w:rPr>
+          <w:rFonts w:ascii="Cambria" w:hAnsi="Cambria"/>
+          <w:sz w:val="24"/>
+          <w:szCs w:val="24"/>
+        </w:rPr>
+        <w:t xml:space="preserve"> build up his portfolio.</w:t>
+      </w:r>
+    </w:p>
+    <w:p>
+      <w:pPr>
+        <w:pStyle w:val="ListParagraph"/>
+        <w:ind w:left="2160"/>
+        <w:jc w:val="both"/>
+        <w:rPr>
+          <w:rFonts w:ascii="Cambria" w:hAnsi="Cambria"/>
+          <w:sz w:val="24"/>
+          <w:szCs w:val="24"/>
+        </w:rPr>
+      </w:pPr>
+    </w:p>
+    <w:p>
+      <w:pPr>
+        <w:pStyle w:val="ListParagraph"/>
+        <w:ind w:left="2160"/>
+        <w:jc w:val="both"/>
+        <w:rPr>
+          <w:rFonts w:ascii="Cambria" w:hAnsi="Cambria"/>
+          <w:sz w:val="24"/>
+          <w:szCs w:val="24"/>
+        </w:rPr>
+      </w:pPr>
+      <w:bookmarkStart w:id="2" w:name="_Hlk140763607"/>
+      <w:r>
+        <w:rPr>
+          <w:rFonts w:ascii="Cambria" w:hAnsi="Cambria"/>
+          <w:sz w:val="24"/>
+          <w:szCs w:val="24"/>
+        </w:rPr>
+        <w:t>Goals:</w:t>
+      </w:r>
+    </w:p>
+    <w:p>
+      <w:pPr>
+        <w:pStyle w:val="ListParagraph"/>
+        <w:ind w:left="2160"/>
+        <w:jc w:val="both"/>
+        <w:rPr>
+          <w:rFonts w:ascii="Cambria" w:hAnsi="Cambria"/>
+          <w:sz w:val="24"/>
+          <w:szCs w:val="24"/>
+        </w:rPr>
+      </w:pPr>
+      <w:r>
+        <w:rPr>
+          <w:rFonts w:ascii="Tahoma" w:hAnsi="Tahoma" w:cs="Tahoma"/>
+          <w:sz w:val="24"/>
+          <w:szCs w:val="24"/>
+        </w:rPr>
+        <w:t>﻿</w:t>
+      </w:r>
+      <w:r>
+        <w:rPr>
+          <w:rFonts w:ascii="Cambria" w:hAnsi="Cambria"/>
+          <w:sz w:val="24"/>
+          <w:szCs w:val="24"/>
+        </w:rPr>
+        <w:t>1. Expand John's programming skills by working on diverse projects across various platforms (such as Java, Swift, and other emerging technologies).</w:t>
+      </w:r>
+      <w:r>
+        <w:rPr>
+          <w:rFonts w:ascii="Cambria" w:hAnsi="Cambria"/>
+          <w:sz w:val="24"/>
+          <w:szCs w:val="24"/>
+        </w:rPr>
+        <w:br/>
+      </w:r>
+    </w:p>
+    <w:p>
+      <w:pPr>
+        <w:pStyle w:val="ListParagraph"/>
+        <w:ind w:left="2160"/>
+        <w:jc w:val="both"/>
+        <w:rPr>
+          <w:rFonts w:ascii="Cambria" w:hAnsi="Cambria"/>
+          <w:sz w:val="24"/>
+          <w:szCs w:val="24"/>
+        </w:rPr>
+      </w:pPr>
+      <w:r>
+        <w:rPr>
+          <w:rFonts w:ascii="Cambria" w:hAnsi="Cambria"/>
+          <w:sz w:val="24"/>
+          <w:szCs w:val="24"/>
+        </w:rPr>
+        <w:t>2. Continue building an impressive portfolio of groundbreaking projects to showcase his expertise in the field of software development.</w:t>
+      </w:r>
+      <w:r>
+        <w:rPr>
+          <w:rFonts w:ascii="Cambria" w:hAnsi="Cambria"/>
+          <w:sz w:val="24"/>
+          <w:szCs w:val="24"/>
+        </w:rPr>
+        <w:br/>
+      </w:r>
+    </w:p>
+    <w:p>
+      <w:pPr>
+        <w:pStyle w:val="ListParagraph"/>
+        <w:ind w:left="2160"/>
+        <w:jc w:val="both"/>
+        <w:rPr>
+          <w:rFonts w:ascii="Cambria" w:hAnsi="Cambria"/>
+          <w:sz w:val="24"/>
+          <w:szCs w:val="24"/>
+        </w:rPr>
+      </w:pPr>
+      <w:r>
+        <w:rPr>
+          <w:rFonts w:ascii="Cambria" w:hAnsi="Cambria"/>
+          <w:sz w:val="24"/>
+          <w:szCs w:val="24"/>
+        </w:rPr>
+        <w:t>3. Apply for more job opportunities that align with John's skills and experience, allowing him to further develop his career as a programmer while also contributing to innovative projects across various</w:t>
+      </w:r>
+      <w:r>
+        <w:rPr>
+          <w:rFonts w:ascii="Cambria" w:hAnsi="Cambria"/>
+          <w:sz w:val="24"/>
+          <w:szCs w:val="24"/>
+        </w:rPr>
+        <w:t xml:space="preserve"> </w:t>
+      </w:r>
+      <w:r>
+        <w:rPr>
+          <w:rFonts w:ascii="Cambria" w:hAnsi="Cambria"/>
+          <w:sz w:val="24"/>
+          <w:szCs w:val="24"/>
+        </w:rPr>
+        <w:t>industries.</w:t>
+      </w:r>
+      <w:r>
+        <w:rPr>
+          <w:rFonts w:ascii="Cambria" w:hAnsi="Cambria"/>
+          <w:sz w:val="24"/>
+          <w:szCs w:val="24"/>
+        </w:rPr>
+        <w:br/>
+      </w:r>
+      <w:r>
+        <w:rPr>
+          <w:rFonts w:ascii="Cambria" w:hAnsi="Cambria"/>
+          <w:sz w:val="24"/>
+          <w:szCs w:val="24"/>
+        </w:rPr>
+        <w:br/>
+      </w:r>
+      <w:r>
+        <w:rPr>
+          <w:rFonts w:ascii="Cambria" w:hAnsi="Cambria"/>
+          <w:sz w:val="24"/>
+          <w:szCs w:val="24"/>
+        </w:rPr>
+        <w:br/>
+      </w:r>
+      <w:r>
+        <w:rPr>
+          <w:rFonts w:ascii="Cambria" w:hAnsi="Cambria"/>
+          <w:sz w:val="24"/>
+          <w:szCs w:val="24"/>
+        </w:rPr>
+        <w:br/>
+      </w:r>
+      <w:r>
+        <w:rPr>
+          <w:rFonts w:ascii="Cambria" w:hAnsi="Cambria"/>
+          <w:sz w:val="24"/>
+          <w:szCs w:val="24"/>
+        </w:rPr>
+        <w:br/>
+      </w:r>
+      <w:r>
+        <w:rPr>
+          <w:rFonts w:ascii="Cambria" w:hAnsi="Cambria"/>
+          <w:sz w:val="24"/>
+          <w:szCs w:val="24"/>
+        </w:rPr>
+        <w:br/>
+      </w:r>
+      <w:r>
+        <w:rPr>
+          <w:rFonts w:ascii="Cambria" w:hAnsi="Cambria"/>
+          <w:sz w:val="24"/>
+          <w:szCs w:val="24"/>
+        </w:rPr>
+        <w:br/>
+      </w:r>
+      <w:r>
+        <w:rPr>
+          <w:rFonts w:ascii="Cambria" w:hAnsi="Cambria"/>
+          <w:sz w:val="24"/>
+          <w:szCs w:val="24"/>
+        </w:rPr>
+        <w:br/>
+      </w:r>
+      <w:r>
+        <w:rPr>
+          <w:rFonts w:ascii="Cambria" w:hAnsi="Cambria"/>
+          <w:sz w:val="24"/>
+          <w:szCs w:val="24"/>
+        </w:rPr>
+        <w:br/>
+      </w:r>
+      <w:r>
+        <w:rPr>
+          <w:rFonts w:ascii="Cambria" w:hAnsi="Cambria"/>
+          <w:sz w:val="24"/>
+          <w:szCs w:val="24"/>
+        </w:rPr>
+        <w:br/>
+      </w:r>
+      <w:r>
+        <w:rPr>
+          <w:rFonts w:ascii="Cambria" w:hAnsi="Cambria"/>
+          <w:sz w:val="24"/>
+          <w:szCs w:val="24"/>
+        </w:rPr>
+        <w:br/>
+      </w:r>
+      <w:r>
+        <w:rPr>
+          <w:rFonts w:ascii="Cambria" w:hAnsi="Cambria"/>
+          <w:sz w:val="24"/>
+          <w:szCs w:val="24"/>
+        </w:rPr>
+        <w:br/>
+      </w:r>
+      <w:r>
+        <w:rPr>
+          <w:rFonts w:ascii="Cambria" w:hAnsi="Cambria"/>
+          <w:sz w:val="24"/>
+          <w:szCs w:val="24"/>
+        </w:rPr>
+        <w:br/>
+      </w:r>
+      <w:r>
+        <w:rPr>
+          <w:rFonts w:ascii="Cambria" w:hAnsi="Cambria"/>
+          <w:sz w:val="24"/>
+          <w:szCs w:val="24"/>
+        </w:rPr>
+        <w:br/>
+      </w:r>
+      <w:r>
+        <w:rPr>
+          <w:rFonts w:ascii="Cambria" w:hAnsi="Cambria"/>
+          <w:sz w:val="24"/>
+          <w:szCs w:val="24"/>
+        </w:rPr>
+        <w:br/>
+      </w:r>
+      <w:r>
+        <w:rPr>
+          <w:rFonts w:ascii="Cambria" w:hAnsi="Cambria"/>
+          <w:sz w:val="24"/>
+          <w:szCs w:val="24"/>
+        </w:rPr>
+        <w:br/>
+      </w:r>
+      <w:r>
+        <w:rPr>
+          <w:rFonts w:ascii="Cambria" w:hAnsi="Cambria"/>
+          <w:sz w:val="24"/>
+          <w:szCs w:val="24"/>
+        </w:rPr>
+        <w:br/>
+      </w:r>
+      <w:r>
+        <w:rPr>
+          <w:rFonts w:ascii="Cambria" w:hAnsi="Cambria"/>
+          <w:sz w:val="24"/>
+          <w:szCs w:val="24"/>
+        </w:rPr>
+        <w:br/>
+      </w:r>
+    </w:p>
+    <w:bookmarkEnd w:id="2"/>
     <w:p>
       <w:pPr>
         <w:pStyle w:val="ListParagraph"/>
@@ -5709,12 +6581,83 @@
         </w:numPr>
         <w:rPr>
           <w:rFonts w:ascii="Cambria" w:hAnsi="Cambria"/>
+          <w:sz w:val="24"/>
+          <w:szCs w:val="24"/>
+        </w:rPr>
+      </w:pPr>
+      <w:r>
+        <w:rPr>
+          <w:rFonts w:ascii="Cambria" w:hAnsi="Cambria"/>
+          <w:sz w:val="24"/>
+          <w:szCs w:val="24"/>
+        </w:rPr>
+        <w:lastRenderedPageBreak/>
+        <w:drawing>
+          <wp:anchor distT="0" distB="0" distL="114300" distR="114300" simplePos="0" relativeHeight="251663360" behindDoc="0" locked="0" layoutInCell="1" allowOverlap="1" wp14:anchorId="3FDBE998" wp14:editId="33903A4C">
+            <wp:simplePos x="0" y="0"/>
+            <wp:positionH relativeFrom="column">
+              <wp:posOffset>4128596</wp:posOffset>
+            </wp:positionH>
+            <wp:positionV relativeFrom="paragraph">
+              <wp:posOffset>89477</wp:posOffset>
+            </wp:positionV>
+            <wp:extent cx="1290833" cy="1094509"/>
+            <wp:effectExtent l="0" t="0" r="5080" b="0"/>
+            <wp:wrapNone/>
+            <wp:docPr id="1594841025" name="Picture 1" descr="A person with a beard&#10;&#10;Description automatically generated"/>
+            <wp:cNvGraphicFramePr>
+              <a:graphicFrameLocks xmlns:a="http://schemas.openxmlformats.org/drawingml/2006/main" noChangeAspect="1"/>
+            </wp:cNvGraphicFramePr>
+            <a:graphic xmlns:a="http://schemas.openxmlformats.org/drawingml/2006/main">
+              <a:graphicData uri="http://schemas.openxmlformats.org/drawingml/2006/picture">
+                <pic:pic xmlns:pic="http://schemas.openxmlformats.org/drawingml/2006/picture">
+                  <pic:nvPicPr>
+                    <pic:cNvPr id="1594841025" name="Picture 1" descr="A person with a beard&#10;&#10;Description automatically generated"/>
+                    <pic:cNvPicPr/>
+                  </pic:nvPicPr>
+                  <pic:blipFill>
+                    <a:blip r:embed="rId28">
+                      <a:extLst>
+                        <a:ext uri="{28A0092B-C50C-407E-A947-70E740481C1C}">
+                          <a14:useLocalDpi xmlns:a14="http://schemas.microsoft.com/office/drawing/2010/main" val="0"/>
+                        </a:ext>
+                      </a:extLst>
+                    </a:blip>
+                    <a:stretch>
+                      <a:fillRect/>
+                    </a:stretch>
+                  </pic:blipFill>
+                  <pic:spPr>
+                    <a:xfrm>
+                      <a:off x="0" y="0"/>
+                      <a:ext cx="1290833" cy="1094509"/>
+                    </a:xfrm>
+                    <a:prstGeom prst="rect">
+                      <a:avLst/>
+                    </a:prstGeom>
+                  </pic:spPr>
+                </pic:pic>
+              </a:graphicData>
+            </a:graphic>
+            <wp14:sizeRelH relativeFrom="margin">
+              <wp14:pctWidth>0</wp14:pctWidth>
+            </wp14:sizeRelH>
+            <wp14:sizeRelV relativeFrom="margin">
+              <wp14:pctHeight>0</wp14:pctHeight>
+            </wp14:sizeRelV>
+          </wp:anchor>
+        </w:drawing>
+      </w:r>
+      <w:r>
+        <w:rPr>
+          <w:rFonts w:ascii="Cambria" w:hAnsi="Cambria"/>
           <w:b/>
           <w:bCs/>
           <w:sz w:val="24"/>
           <w:szCs w:val="24"/>
         </w:rPr>
-      </w:pPr>
+        <w:t>Administrator</w:t>
+      </w:r>
       <w:r>
         <w:rPr>
           <w:rFonts w:ascii="Cambria" w:hAnsi="Cambria"/>
@@ -5723,38 +6666,241 @@
           <w:sz w:val="24"/>
           <w:szCs w:val="24"/>
         </w:rPr>
-        <w:t>Administrator</w:t>
-      </w:r>
-    </w:p>
-    <w:p>
-      <w:pPr>
-        <w:rPr>
-          <w:rFonts w:ascii="Cambria" w:hAnsi="Cambria"/>
+        <w:br/>
+      </w:r>
+      <w:r>
+        <w:rPr>
+          <w:rFonts w:ascii="Cambria" w:hAnsi="Cambria"/>
+          <w:sz w:val="24"/>
+          <w:szCs w:val="24"/>
+        </w:rPr>
+        <w:t>Name: Aldous Mark Bautista</w:t>
+      </w:r>
+      <w:r>
+        <w:rPr>
+          <w:rFonts w:ascii="Cambria" w:hAnsi="Cambria"/>
+          <w:sz w:val="24"/>
+          <w:szCs w:val="24"/>
+        </w:rPr>
+        <w:br/>
+      </w:r>
+      <w:r>
+        <w:rPr>
+          <w:rFonts w:ascii="Cambria" w:hAnsi="Cambria"/>
+          <w:sz w:val="24"/>
+          <w:szCs w:val="24"/>
+        </w:rPr>
+        <w:br/>
+        <w:t>Age: 37</w:t>
+      </w:r>
+      <w:r>
+        <w:rPr>
+          <w:noProof/>
+        </w:rPr>
+        <w:t xml:space="preserve"> </w:t>
+      </w:r>
+      <w:r>
+        <w:rPr>
+          <w:rFonts w:ascii="Cambria" w:hAnsi="Cambria"/>
+          <w:sz w:val="24"/>
+          <w:szCs w:val="24"/>
+        </w:rPr>
+        <w:br/>
+      </w:r>
+      <w:r>
+        <w:rPr>
+          <w:rFonts w:ascii="Cambria" w:hAnsi="Cambria"/>
+          <w:sz w:val="24"/>
+          <w:szCs w:val="24"/>
+        </w:rPr>
+        <w:br/>
+        <w:t>Occupation: System Administrator</w:t>
+      </w:r>
+      <w:r>
+        <w:rPr>
+          <w:rFonts w:ascii="Cambria" w:hAnsi="Cambria"/>
+          <w:sz w:val="24"/>
+          <w:szCs w:val="24"/>
+        </w:rPr>
+        <w:br/>
+      </w:r>
+      <w:r>
+        <w:rPr>
+          <w:rFonts w:ascii="Cambria" w:hAnsi="Cambria"/>
+          <w:sz w:val="24"/>
+          <w:szCs w:val="24"/>
+        </w:rPr>
+        <w:br/>
+        <w:t xml:space="preserve">Background: </w:t>
+      </w:r>
+      <w:r>
+        <w:rPr>
+          <w:rFonts w:ascii="Cambria" w:hAnsi="Cambria"/>
+          <w:sz w:val="24"/>
+          <w:szCs w:val="24"/>
+        </w:rPr>
+        <w:t>Aldous is a world-renowned System Administrator responsible for maintaining multiple online services like Wix, Linode, Microsoft’s Azure and Amazon’s Web Services.</w:t>
+      </w:r>
+      <w:r>
+        <w:rPr>
+          <w:rFonts w:ascii="Cambria" w:hAnsi="Cambria"/>
+          <w:sz w:val="24"/>
+          <w:szCs w:val="24"/>
+        </w:rPr>
+        <w:t xml:space="preserve"> He has an experience in System Administration and Software Engineering for over 20 years training at UC Berkley.</w:t>
+      </w:r>
+      <w:r>
+        <w:rPr>
+          <w:rFonts w:ascii="Cambria" w:hAnsi="Cambria"/>
+          <w:sz w:val="24"/>
+          <w:szCs w:val="24"/>
+        </w:rPr>
+        <w:t xml:space="preserve"> </w:t>
+      </w:r>
+      <w:r>
+        <w:rPr>
+          <w:rFonts w:ascii="Cambria" w:hAnsi="Cambria"/>
+          <w:sz w:val="24"/>
+          <w:szCs w:val="24"/>
+        </w:rPr>
+        <w:t xml:space="preserve">He aspires to responsibly build, </w:t>
+      </w:r>
+      <w:r>
+        <w:rPr>
+          <w:rFonts w:ascii="Cambria" w:hAnsi="Cambria"/>
+          <w:sz w:val="24"/>
+          <w:szCs w:val="24"/>
+        </w:rPr>
+        <w:t>deploy,</w:t>
+      </w:r>
+      <w:r>
+        <w:rPr>
+          <w:rFonts w:ascii="Cambria" w:hAnsi="Cambria"/>
+          <w:sz w:val="24"/>
+          <w:szCs w:val="24"/>
+        </w:rPr>
+        <w:t xml:space="preserve"> and manage ABC Jobs’s website for the foreseeable future.</w:t>
+      </w:r>
+      <w:r>
+        <w:rPr>
+          <w:rFonts w:ascii="Cambria" w:hAnsi="Cambria"/>
+          <w:sz w:val="24"/>
+          <w:szCs w:val="24"/>
+        </w:rPr>
+        <w:br/>
+      </w:r>
+      <w:r>
+        <w:rPr>
+          <w:rFonts w:ascii="Cambria" w:hAnsi="Cambria"/>
+          <w:sz w:val="24"/>
+          <w:szCs w:val="24"/>
+        </w:rPr>
+        <w:br/>
+        <w:t>Goals:</w:t>
+      </w:r>
+      <w:r>
+        <w:rPr>
+          <w:rFonts w:ascii="Cambria" w:hAnsi="Cambria"/>
+          <w:sz w:val="24"/>
+          <w:szCs w:val="24"/>
+        </w:rPr>
+        <w:br/>
+      </w:r>
+      <w:r>
+        <w:rPr>
+          <w:rFonts w:ascii="Tahoma" w:hAnsi="Tahoma" w:cs="Tahoma"/>
           <w:b/>
           <w:bCs/>
           <w:sz w:val="24"/>
           <w:szCs w:val="24"/>
         </w:rPr>
-      </w:pPr>
+        <w:t>﻿</w:t>
+      </w:r>
+      <w:r>
+        <w:rPr>
+          <w:rFonts w:ascii="Cambria" w:hAnsi="Cambria"/>
+          <w:sz w:val="24"/>
+          <w:szCs w:val="24"/>
+        </w:rPr>
+        <w:t>1. Responsibly maintain and improve the performance of ABC Jobs' website by leveraging his extensive experience in System Administration and Software Engineering.</w:t>
+      </w:r>
+      <w:r>
+        <w:rPr>
+          <w:rFonts w:ascii="Cambria" w:hAnsi="Cambria"/>
+          <w:sz w:val="24"/>
+          <w:szCs w:val="24"/>
+        </w:rPr>
+        <w:br/>
+      </w:r>
     </w:p>
     <w:p>
       <w:pPr>
         <w:pStyle w:val="ListParagraph"/>
-        <w:numPr>
-          <w:ilvl w:val="0"/>
-          <w:numId w:val="31"/>
-        </w:numPr>
-        <w:rPr>
-          <w:rFonts w:ascii="Cambria" w:hAnsi="Cambria"/>
-        </w:rPr>
-      </w:pPr>
-      <w:r>
-        <w:rPr>
-          <w:rFonts w:ascii="Cambria" w:hAnsi="Cambria"/>
-          <w:b/>
-          <w:bCs/>
-        </w:rPr>
-        <w:t>Design Phase</w:t>
+        <w:ind w:left="2160"/>
+        <w:rPr>
+          <w:rFonts w:ascii="Cambria" w:hAnsi="Cambria"/>
+          <w:sz w:val="24"/>
+          <w:szCs w:val="24"/>
+        </w:rPr>
+      </w:pPr>
+      <w:r>
+        <w:rPr>
+          <w:rFonts w:ascii="Cambria" w:hAnsi="Cambria"/>
+          <w:sz w:val="24"/>
+          <w:szCs w:val="24"/>
+        </w:rPr>
+        <w:t>2. Ensure the reliability and security of the online services used for hosting, deploying, and managing the platform (such as Wix, Linode, Microsoft’s Azure, and Amazon’s Web Services).</w:t>
+      </w:r>
+      <w:r>
+        <w:rPr>
+          <w:rFonts w:ascii="Cambria" w:hAnsi="Cambria"/>
+          <w:sz w:val="24"/>
+          <w:szCs w:val="24"/>
+        </w:rPr>
+        <w:br/>
+      </w:r>
+    </w:p>
+    <w:p>
+      <w:pPr>
+        <w:pStyle w:val="ListParagraph"/>
+        <w:ind w:left="2160"/>
+        <w:rPr>
+          <w:rFonts w:ascii="Cambria" w:hAnsi="Cambria"/>
+          <w:sz w:val="24"/>
+          <w:szCs w:val="24"/>
+        </w:rPr>
+      </w:pPr>
+      <w:r>
+        <w:rPr>
+          <w:rFonts w:ascii="Cambria" w:hAnsi="Cambria"/>
+          <w:sz w:val="24"/>
+          <w:szCs w:val="24"/>
+        </w:rPr>
+        <w:t xml:space="preserve">3. Collaborate with the team to identify opportunities for innovation and growth </w:t>
+      </w:r>
+      <w:r>
+        <w:rPr>
+          <w:rFonts w:ascii="Cambria" w:hAnsi="Cambria"/>
+          <w:sz w:val="24"/>
+          <w:szCs w:val="24"/>
+        </w:rPr>
+        <w:t>to</w:t>
+      </w:r>
+      <w:r>
+        <w:rPr>
+          <w:rFonts w:ascii="Cambria" w:hAnsi="Cambria"/>
+          <w:sz w:val="24"/>
+          <w:szCs w:val="24"/>
+        </w:rPr>
+        <w:t xml:space="preserve"> enhance the user experience on ABC Jobs' website and maintain its position as a leading online platform in the industry.</w:t>
+      </w:r>
+      <w:r>
+        <w:rPr>
+          <w:rFonts w:ascii="Cambria" w:hAnsi="Cambria"/>
+          <w:sz w:val="24"/>
+          <w:szCs w:val="24"/>
+        </w:rPr>
+        <w:br/>
       </w:r>
     </w:p>
     <w:p>
@@ -5762,90 +6908,91 @@
         <w:pStyle w:val="ListParagraph"/>
         <w:numPr>
           <w:ilvl w:val="1"/>
-          <w:numId w:val="26"/>
+          <w:numId w:val="33"/>
         </w:numPr>
         <w:rPr>
           <w:rFonts w:ascii="Cambria" w:hAnsi="Cambria"/>
-        </w:rPr>
-      </w:pPr>
-      <w:r>
-        <w:rPr>
-          <w:rFonts w:ascii="Cambria" w:hAnsi="Cambria"/>
-        </w:rPr>
-        <w:t xml:space="preserve">During this phase, the design of the Community Portal will be finalized. This includes creating wireframes and </w:t>
-      </w:r>
-      <w:r>
-        <w:rPr>
-          <w:rFonts w:ascii="Cambria" w:hAnsi="Cambria"/>
-        </w:rPr>
-        <w:t>mock-ups</w:t>
-      </w:r>
-      <w:r>
-        <w:rPr>
-          <w:rFonts w:ascii="Cambria" w:hAnsi="Cambria"/>
-        </w:rPr>
-        <w:t xml:space="preserve"> for each page of the website, as well as finalizing the layout and user interface. The design team will work closely with the development team to ensure that the design is feasible and can be implemented using the chosen tech stack (ReactJS, Bootstrap, Spring Boot, MySQL).</w:t>
+          <w:b/>
+          <w:bCs/>
+          <w:sz w:val="24"/>
+          <w:szCs w:val="24"/>
+        </w:rPr>
+      </w:pPr>
+      <w:r>
+        <w:rPr>
+          <w:rFonts w:ascii="Cambria" w:hAnsi="Cambria"/>
+          <w:b/>
+          <w:bCs/>
+          <w:sz w:val="24"/>
+          <w:szCs w:val="24"/>
+        </w:rPr>
+        <w:lastRenderedPageBreak/>
+        <w:t>Gantt Table</w:t>
+      </w:r>
+      <w:r>
+        <w:rPr>
+          <w:noProof/>
+        </w:rPr>
+        <w:t xml:space="preserve"> </w:t>
+      </w:r>
+      <w:r>
+        <w:rPr>
+          <w:rFonts w:ascii="Cambria" w:hAnsi="Cambria"/>
+          <w:b/>
+          <w:bCs/>
+          <w:sz w:val="24"/>
+          <w:szCs w:val="24"/>
+        </w:rPr>
+        <w:drawing>
+          <wp:inline distT="0" distB="0" distL="0" distR="0" wp14:anchorId="6EF7B083" wp14:editId="734634FD">
+            <wp:extent cx="4766638" cy="3837709"/>
+            <wp:effectExtent l="0" t="0" r="0" b="0"/>
+            <wp:docPr id="1510347382" name="Picture 1" descr="A screenshot of a computer&#10;&#10;Description automatically generated"/>
+            <wp:cNvGraphicFramePr>
+              <a:graphicFrameLocks xmlns:a="http://schemas.openxmlformats.org/drawingml/2006/main" noChangeAspect="1"/>
+            </wp:cNvGraphicFramePr>
+            <a:graphic xmlns:a="http://schemas.openxmlformats.org/drawingml/2006/main">
+              <a:graphicData uri="http://schemas.openxmlformats.org/drawingml/2006/picture">
+                <pic:pic xmlns:pic="http://schemas.openxmlformats.org/drawingml/2006/picture">
+                  <pic:nvPicPr>
+                    <pic:cNvPr id="1510347382" name="Picture 1" descr="A screenshot of a computer&#10;&#10;Description automatically generated"/>
+                    <pic:cNvPicPr/>
+                  </pic:nvPicPr>
+                  <pic:blipFill>
+                    <a:blip r:embed="rId29"/>
+                    <a:stretch>
+                      <a:fillRect/>
+                    </a:stretch>
+                  </pic:blipFill>
+                  <pic:spPr>
+                    <a:xfrm>
+                      <a:off x="0" y="0"/>
+                      <a:ext cx="4775798" cy="3845084"/>
+                    </a:xfrm>
+                    <a:prstGeom prst="rect">
+                      <a:avLst/>
+                    </a:prstGeom>
+                  </pic:spPr>
+                </pic:pic>
+              </a:graphicData>
+            </a:graphic>
+          </wp:inline>
+        </w:drawing>
       </w:r>
     </w:p>
     <w:p>
       <w:pPr>
         <w:pStyle w:val="ListParagraph"/>
         <w:numPr>
-          <w:ilvl w:val="0"/>
-          <w:numId w:val="31"/>
+          <w:ilvl w:val="1"/>
+          <w:numId w:val="33"/>
         </w:numPr>
-        <w:rPr>
-          <w:rFonts w:ascii="Cambria" w:hAnsi="Cambria"/>
-        </w:rPr>
-      </w:pPr>
-      <w:r>
         <w:rPr>
           <w:rFonts w:ascii="Cambria" w:hAnsi="Cambria"/>
           <w:b/>
           <w:bCs/>
-        </w:rPr>
-        <w:t>Development Phase</w:t>
-      </w:r>
-    </w:p>
-    <w:p>
-      <w:pPr>
-        <w:pStyle w:val="ListParagraph"/>
-        <w:numPr>
-          <w:ilvl w:val="0"/>
-          <w:numId w:val="26"/>
-        </w:numPr>
-        <w:rPr>
-          <w:rFonts w:ascii="Cambria" w:hAnsi="Cambria"/>
-        </w:rPr>
-      </w:pPr>
-      <w:r>
-        <w:rPr>
-          <w:rFonts w:ascii="Cambria" w:hAnsi="Cambria"/>
-        </w:rPr>
-        <w:t xml:space="preserve">During this phase, the website will be developed using the ReactJS, Bootstrap, Spring Boot, MySQL tech stack. The development team will work on implementing the functionality outlined in the requirement specification, including user registration, search, profile management, and administrator functions. The development team will also work on integrating the website with a </w:t>
-      </w:r>
-      <w:r>
-        <w:rPr>
-          <w:rFonts w:ascii="Cambria" w:hAnsi="Cambria"/>
-        </w:rPr>
-        <w:t xml:space="preserve">MySQL database </w:t>
-      </w:r>
-      <w:r>
-        <w:rPr>
-          <w:rFonts w:ascii="Cambria" w:hAnsi="Cambria"/>
-        </w:rPr>
-        <w:t>to store data.</w:t>
-      </w:r>
-    </w:p>
-    <w:p>
-      <w:pPr>
-        <w:pStyle w:val="ListParagraph"/>
-        <w:numPr>
-          <w:ilvl w:val="0"/>
-          <w:numId w:val="31"/>
-        </w:numPr>
-        <w:rPr>
-          <w:rFonts w:ascii="Cambria" w:hAnsi="Cambria"/>
+          <w:sz w:val="24"/>
+          <w:szCs w:val="24"/>
         </w:rPr>
       </w:pPr>
       <w:r>
@@ -5853,109 +7000,68 @@
           <w:rFonts w:ascii="Cambria" w:hAnsi="Cambria"/>
           <w:b/>
           <w:bCs/>
-        </w:rPr>
-        <w:t>Testing Phase</w:t>
-      </w:r>
-    </w:p>
-    <w:p>
-      <w:pPr>
-        <w:pStyle w:val="ListParagraph"/>
-        <w:numPr>
-          <w:ilvl w:val="0"/>
-          <w:numId w:val="26"/>
-        </w:numPr>
-        <w:rPr>
-          <w:rFonts w:ascii="Cambria" w:hAnsi="Cambria"/>
-        </w:rPr>
-      </w:pPr>
-      <w:r>
-        <w:rPr>
-          <w:rFonts w:ascii="Cambria" w:hAnsi="Cambria"/>
-        </w:rPr>
-        <w:t>During this phase, the website will be tested to ensure that all functionality is working as intended. This includes conducting unit tests, integration tests and user acceptance tests.</w:t>
-      </w:r>
-    </w:p>
-    <w:p>
-      <w:pPr>
-        <w:pStyle w:val="ListParagraph"/>
-        <w:numPr>
-          <w:ilvl w:val="0"/>
-          <w:numId w:val="31"/>
-        </w:numPr>
-        <w:rPr>
-          <w:rFonts w:ascii="Cambria" w:hAnsi="Cambria"/>
-        </w:rPr>
-      </w:pPr>
+          <w:sz w:val="24"/>
+          <w:szCs w:val="24"/>
+        </w:rPr>
+        <w:t>Gantt Chart</w:t>
+      </w:r>
+      <w:r>
+        <w:rPr>
+          <w:noProof/>
+        </w:rPr>
+        <w:t xml:space="preserve"> </w:t>
+      </w:r>
       <w:r>
         <w:rPr>
           <w:rFonts w:ascii="Cambria" w:hAnsi="Cambria"/>
           <w:b/>
           <w:bCs/>
-        </w:rPr>
-        <w:t>Implementation Phase</w:t>
-      </w:r>
-    </w:p>
-    <w:p>
-      <w:pPr>
-        <w:pStyle w:val="ListParagraph"/>
-        <w:numPr>
-          <w:ilvl w:val="0"/>
-          <w:numId w:val="26"/>
-        </w:numPr>
-        <w:rPr>
-          <w:rFonts w:ascii="Cambria" w:hAnsi="Cambria"/>
-        </w:rPr>
-      </w:pPr>
-      <w:r>
-        <w:rPr>
-          <w:rFonts w:ascii="Cambria" w:hAnsi="Cambria"/>
-        </w:rPr>
-        <w:t>During this phase, the website will be deployed and made available to users. This includes setting up hosting and configuring the website on a server. The implementation team will also conduct final tests to ensure that the website is functioning correctly after deployment.</w:t>
-      </w:r>
-    </w:p>
-    <w:p>
-      <w:pPr>
-        <w:pStyle w:val="ListParagraph"/>
-        <w:numPr>
-          <w:ilvl w:val="0"/>
-          <w:numId w:val="31"/>
-        </w:numPr>
-        <w:rPr>
-          <w:rFonts w:ascii="Cambria" w:hAnsi="Cambria"/>
-        </w:rPr>
-      </w:pPr>
-      <w:r>
-        <w:rPr>
-          <w:rFonts w:ascii="Cambria" w:hAnsi="Cambria"/>
-          <w:b/>
-          <w:bCs/>
-        </w:rPr>
-        <w:t>Documentation Phase</w:t>
-      </w:r>
-    </w:p>
-    <w:p>
-      <w:pPr>
-        <w:pStyle w:val="ListParagraph"/>
-        <w:numPr>
-          <w:ilvl w:val="0"/>
-          <w:numId w:val="26"/>
-        </w:numPr>
-        <w:rPr>
-          <w:rFonts w:ascii="Cambria" w:hAnsi="Cambria"/>
-        </w:rPr>
-      </w:pPr>
-      <w:r>
-        <w:rPr>
-          <w:rFonts w:ascii="Cambria" w:hAnsi="Cambria"/>
-        </w:rPr>
-        <w:t>During this phase, the documentation for the website is created. This includes creating user manuals to help end-users understand how to use the website, as well as technical documentation for future maintenance and development</w:t>
-      </w:r>
-      <w:r>
-        <w:rPr>
-          <w:rFonts w:ascii="Cambria" w:hAnsi="Cambria"/>
-        </w:rPr>
-        <w:t>.</w:t>
-      </w:r>
+          <w:sz w:val="24"/>
+          <w:szCs w:val="24"/>
+        </w:rPr>
+        <w:drawing>
+          <wp:inline distT="0" distB="0" distL="0" distR="0" wp14:anchorId="11D61D07" wp14:editId="0E105BFA">
+            <wp:extent cx="4817110" cy="2667396"/>
+            <wp:effectExtent l="0" t="0" r="2540" b="0"/>
+            <wp:docPr id="1402218473" name="Picture 1"/>
+            <wp:cNvGraphicFramePr>
+              <a:graphicFrameLocks xmlns:a="http://schemas.openxmlformats.org/drawingml/2006/main" noChangeAspect="1"/>
+            </wp:cNvGraphicFramePr>
+            <a:graphic xmlns:a="http://schemas.openxmlformats.org/drawingml/2006/main">
+              <a:graphicData uri="http://schemas.openxmlformats.org/drawingml/2006/picture">
+                <pic:pic xmlns:pic="http://schemas.openxmlformats.org/drawingml/2006/picture">
+                  <pic:nvPicPr>
+                    <pic:cNvPr id="1402218473" name=""/>
+                    <pic:cNvPicPr/>
+                  </pic:nvPicPr>
+                  <pic:blipFill>
+                    <a:blip r:embed="rId30"/>
+                    <a:stretch>
+                      <a:fillRect/>
+                    </a:stretch>
+                  </pic:blipFill>
+                  <pic:spPr>
+                    <a:xfrm>
+                      <a:off x="0" y="0"/>
+                      <a:ext cx="4821763" cy="2669972"/>
+                    </a:xfrm>
+                    <a:prstGeom prst="rect">
+                      <a:avLst/>
+                    </a:prstGeom>
+                  </pic:spPr>
+                </pic:pic>
+              </a:graphicData>
+            </a:graphic>
+          </wp:inline>
+        </w:drawing>
+      </w:r>
+    </w:p>
+    <w:p>
+      <w:pPr>
+        <w:rPr>
+          <w:rFonts w:ascii="Cambria" w:hAnsi="Cambria"/>
+        </w:rPr>
+      </w:pPr>
     </w:p>
     <w:sectPr>
       <w:pgSz w:w="11906" w:h="16838"/>

</xml_diff>